<commit_message>
Merges Aris' use cases into UseCases.docx
All use cases have now been merged into the single file UseCases.docx.
This commit also deletes all leftover files.
</commit_message>
<xml_diff>
--- a/UseCases.docx
+++ b/UseCases.docx
@@ -26,12 +26,14 @@
       <w:pPr>
         <w:pStyle w:val="a4"/>
       </w:pPr>
+      <w:proofErr w:type="spellStart"/>
       <w:r>
         <w:rPr>
           <w:lang w:val="en-US"/>
         </w:rPr>
         <w:t>GymBuddy</w:t>
       </w:r>
+      <w:proofErr w:type="spellEnd"/>
     </w:p>
     <w:p>
       <w:r>
@@ -266,6 +268,7 @@
         </w:rPr>
         <w:t xml:space="preserve">μας αναπτύσσεται στο </w:t>
       </w:r>
+      <w:proofErr w:type="spellStart"/>
       <w:r>
         <w:rPr>
           <w:i/>
@@ -275,6 +278,7 @@
         </w:rPr>
         <w:t>Github</w:t>
       </w:r>
+      <w:proofErr w:type="spellEnd"/>
       <w:r>
         <w:rPr>
           <w:i/>
@@ -2029,8 +2033,13 @@
         <w:t>language</w:t>
       </w:r>
       <w:r>
-        <w:t>) και ορίζει το βαθμό της παραβίασης ( 1</w:t>
-      </w:r>
+        <w:t xml:space="preserve">) και ορίζει το βαθμό της παραβίασης </w:t>
+      </w:r>
+      <w:proofErr w:type="gramStart"/>
+      <w:r>
+        <w:t>( 1</w:t>
+      </w:r>
+      <w:proofErr w:type="gramEnd"/>
       <w:r>
         <w:rPr>
           <w:vertAlign w:val="superscript"/>
@@ -2623,15 +2632,650 @@
     <w:p>
       <w:pPr>
         <w:ind w:firstLine="720"/>
-        <w:rPr>
-          <w:sz w:val="20"/>
-          <w:szCs w:val="20"/>
-        </w:rPr>
       </w:pPr>
       <w:r>
         <w:t>5.4 Ο χρήστης έχει τη δυνατότητα να επιστρέψει στο πρόγραμμά του ή να παρακολουθήσει άλλο βίντεο για την ίδια άσκηση, εφόσον αυτό είναι διαθέσιμο.</w:t>
       </w:r>
     </w:p>
+    <w:p>
+      <w:r>
+        <w:br w:type="page"/>
+      </w:r>
+    </w:p>
+    <w:p>
+      <w:pPr>
+        <w:pStyle w:val="1"/>
+        <w:rPr>
+          <w:lang w:val="en-US"/>
+        </w:rPr>
+      </w:pPr>
+      <w:r>
+        <w:lastRenderedPageBreak/>
+        <w:t>Βασική</w:t>
+      </w:r>
+      <w:r>
+        <w:rPr>
+          <w:lang w:val="en-US"/>
+        </w:rPr>
+        <w:t xml:space="preserve"> </w:t>
+      </w:r>
+      <w:r>
+        <w:t>Ροή</w:t>
+      </w:r>
+      <w:r>
+        <w:rPr>
+          <w:lang w:val="en-US"/>
+        </w:rPr>
+        <w:t xml:space="preserve"> </w:t>
+      </w:r>
+      <w:r>
+        <w:rPr>
+          <w:lang w:val="en-US"/>
+        </w:rPr>
+        <w:t>«</w:t>
+      </w:r>
+      <w:r>
+        <w:t>Εύρεση</w:t>
+      </w:r>
+      <w:r>
+        <w:rPr>
+          <w:lang w:val="en-US"/>
+        </w:rPr>
+        <w:t xml:space="preserve"> Gym Buddy</w:t>
+      </w:r>
+      <w:r>
+        <w:rPr>
+          <w:lang w:val="en-US"/>
+        </w:rPr>
+        <w:t xml:space="preserve"> </w:t>
+      </w:r>
+      <w:r>
+        <w:t>ή</w:t>
+      </w:r>
+      <w:r>
+        <w:rPr>
+          <w:lang w:val="en-US"/>
+        </w:rPr>
+        <w:t xml:space="preserve"> </w:t>
+      </w:r>
+      <w:r>
+        <w:rPr>
+          <w:lang w:val="en-US"/>
+        </w:rPr>
+        <w:t>Personal trainer</w:t>
+      </w:r>
+      <w:r>
+        <w:rPr>
+          <w:lang w:val="en-US"/>
+        </w:rPr>
+        <w:t>»</w:t>
+      </w:r>
+      <w:r>
+        <w:rPr>
+          <w:lang w:val="en-US"/>
+        </w:rPr>
+        <w:t xml:space="preserve"> (</w:t>
+      </w:r>
+      <w:r>
+        <w:t>Άρης</w:t>
+      </w:r>
+      <w:r>
+        <w:rPr>
+          <w:lang w:val="en-US"/>
+        </w:rPr>
+        <w:t>)</w:t>
+      </w:r>
+    </w:p>
+    <w:p>
+      <w:pPr>
+        <w:pStyle w:val="a5"/>
+        <w:numPr>
+          <w:ilvl w:val="0"/>
+          <w:numId w:val="10"/>
+        </w:numPr>
+        <w:spacing w:line="259" w:lineRule="auto"/>
+      </w:pPr>
+      <w:r>
+        <w:t>Το σύστημα εμφανίζει τα κοντινά γυμναστήρια στον αθλητή.</w:t>
+      </w:r>
+    </w:p>
+    <w:p>
+      <w:pPr>
+        <w:pStyle w:val="a5"/>
+        <w:numPr>
+          <w:ilvl w:val="0"/>
+          <w:numId w:val="10"/>
+        </w:numPr>
+        <w:spacing w:line="259" w:lineRule="auto"/>
+      </w:pPr>
+      <w:r>
+        <w:t>Ο αθλητής διαλέγει το γυμναστήριο στο οποίο θέλει να βρει κάποιον χρήστη.</w:t>
+      </w:r>
+    </w:p>
+    <w:p>
+      <w:pPr>
+        <w:pStyle w:val="a5"/>
+        <w:numPr>
+          <w:ilvl w:val="0"/>
+          <w:numId w:val="10"/>
+        </w:numPr>
+        <w:spacing w:line="259" w:lineRule="auto"/>
+      </w:pPr>
+      <w:r>
+        <w:t xml:space="preserve">Το σύστημα εμφανίζει τις επιλογές </w:t>
+      </w:r>
+      <w:r>
+        <w:rPr>
+          <w:lang w:val="en-US"/>
+        </w:rPr>
+        <w:t>gym</w:t>
+      </w:r>
+      <w:r>
+        <w:t xml:space="preserve"> </w:t>
+      </w:r>
+      <w:r>
+        <w:rPr>
+          <w:lang w:val="en-US"/>
+        </w:rPr>
+        <w:t>buddy</w:t>
+      </w:r>
+      <w:r>
+        <w:t xml:space="preserve"> ή </w:t>
+      </w:r>
+      <w:r>
+        <w:rPr>
+          <w:lang w:val="en-US"/>
+        </w:rPr>
+        <w:t>Personal</w:t>
+      </w:r>
+      <w:r>
+        <w:t xml:space="preserve"> </w:t>
+      </w:r>
+      <w:r>
+        <w:rPr>
+          <w:lang w:val="en-US"/>
+        </w:rPr>
+        <w:t>Trainer</w:t>
+      </w:r>
+      <w:r>
+        <w:t xml:space="preserve"> </w:t>
+      </w:r>
+      <w:r>
+        <w:t xml:space="preserve">και ο αθλητής επιλέγει </w:t>
+      </w:r>
+      <w:r>
+        <w:rPr>
+          <w:lang w:val="en-US"/>
+        </w:rPr>
+        <w:t>gym</w:t>
+      </w:r>
+      <w:r>
+        <w:t xml:space="preserve"> </w:t>
+      </w:r>
+      <w:r>
+        <w:rPr>
+          <w:lang w:val="en-US"/>
+        </w:rPr>
+        <w:t>buddy</w:t>
+      </w:r>
+      <w:r>
+        <w:t>.</w:t>
+      </w:r>
+    </w:p>
+    <w:p>
+      <w:pPr>
+        <w:pStyle w:val="a5"/>
+        <w:numPr>
+          <w:ilvl w:val="0"/>
+          <w:numId w:val="10"/>
+        </w:numPr>
+        <w:spacing w:line="259" w:lineRule="auto"/>
+      </w:pPr>
+      <w:r>
+        <w:t xml:space="preserve">Το σύστημα επιλέγει κάποιον άλλο αθλητή, που δεν έχει </w:t>
+      </w:r>
+      <w:r>
+        <w:rPr>
+          <w:lang w:val="en-US"/>
+        </w:rPr>
+        <w:t>Gym</w:t>
+      </w:r>
+      <w:r>
+        <w:t xml:space="preserve"> </w:t>
+      </w:r>
+      <w:r>
+        <w:rPr>
+          <w:lang w:val="en-US"/>
+        </w:rPr>
+        <w:t>Buddy</w:t>
+      </w:r>
+      <w:r>
+        <w:t xml:space="preserve"> και οι ώρες που επισκέπτεται το γυμναστήριο ταιριάζουν με αυτές του αθλητή (βασικού </w:t>
+      </w:r>
+      <w:r>
+        <w:rPr>
+          <w:lang w:val="en-US"/>
+        </w:rPr>
+        <w:t>actor</w:t>
+      </w:r>
+      <w:r>
+        <w:t>)</w:t>
+      </w:r>
+      <w:r>
+        <w:t>.</w:t>
+      </w:r>
+    </w:p>
+    <w:p>
+      <w:pPr>
+        <w:pStyle w:val="a5"/>
+        <w:numPr>
+          <w:ilvl w:val="0"/>
+          <w:numId w:val="10"/>
+        </w:numPr>
+        <w:spacing w:line="259" w:lineRule="auto"/>
+      </w:pPr>
+      <w:r>
+        <w:t xml:space="preserve">Ο αθλητής στέλνει αίτημα για να γίνουν </w:t>
+      </w:r>
+      <w:r>
+        <w:rPr>
+          <w:lang w:val="en-US"/>
+        </w:rPr>
+        <w:t>gym</w:t>
+      </w:r>
+      <w:r>
+        <w:t xml:space="preserve"> </w:t>
+      </w:r>
+      <w:r>
+        <w:rPr>
+          <w:lang w:val="en-US"/>
+        </w:rPr>
+        <w:t>buddies</w:t>
+      </w:r>
+      <w:r>
+        <w:t>.</w:t>
+      </w:r>
+    </w:p>
+    <w:p>
+      <w:pPr>
+        <w:pStyle w:val="a5"/>
+        <w:numPr>
+          <w:ilvl w:val="0"/>
+          <w:numId w:val="10"/>
+        </w:numPr>
+        <w:spacing w:line="259" w:lineRule="auto"/>
+      </w:pPr>
+      <w:r>
+        <w:t>Το σύστημα εμφανίζει την οθόνη «Μηνύματα αθλητή».</w:t>
+      </w:r>
+    </w:p>
+    <w:p>
+      <w:pPr>
+        <w:pStyle w:val="2"/>
+      </w:pPr>
+      <w:r>
+        <w:t>Εναλλακτική Ροή 1</w:t>
+      </w:r>
+      <w:r>
+        <w:t>:</w:t>
+      </w:r>
+    </w:p>
+    <w:p>
+      <w:r>
+        <w:tab/>
+      </w:r>
+      <w:r>
+        <w:t xml:space="preserve">3.1 Ο αθλητής επιλέγει </w:t>
+      </w:r>
+      <w:r>
+        <w:rPr>
+          <w:lang w:val="en-US"/>
+        </w:rPr>
+        <w:t>Personal</w:t>
+      </w:r>
+      <w:r>
+        <w:t xml:space="preserve"> </w:t>
+      </w:r>
+      <w:r>
+        <w:rPr>
+          <w:lang w:val="en-US"/>
+        </w:rPr>
+        <w:t>Trainer</w:t>
+      </w:r>
+      <w:r>
+        <w:t>.</w:t>
+      </w:r>
+    </w:p>
+    <w:p>
+      <w:r>
+        <w:tab/>
+      </w:r>
+      <w:r>
+        <w:t>3.2 Το σύστημα επιλέγει κάποιον γυμναστή που είναι διαθέσιμος τις ώρες που ο αθλητής πηγαίνει στο γυμναστήριο συνήθως ή κάποιον γυμναστή με τη μεγαλύτερη διαθεσιμότητα.</w:t>
+      </w:r>
+    </w:p>
+    <w:p>
+      <w:r>
+        <w:tab/>
+        <w:t>3.3 Το σύστημα επιστρέφει στο βήμα 5 της βασικής ροής.</w:t>
+      </w:r>
+    </w:p>
+    <w:p>
+      <w:pPr>
+        <w:pStyle w:val="2"/>
+      </w:pPr>
+      <w:r>
+        <w:t>Εναλλακτική Ροή 2:</w:t>
+      </w:r>
+    </w:p>
+    <w:p>
+      <w:r>
+        <w:tab/>
+        <w:t xml:space="preserve">5.1 Ο αθλητής απορρίπτει την πρόταση του συστήματος και ζητάει εύρεση άλλου </w:t>
+      </w:r>
+      <w:r>
+        <w:rPr>
+          <w:lang w:val="en-US"/>
+        </w:rPr>
+        <w:t>gym</w:t>
+      </w:r>
+      <w:r>
+        <w:t xml:space="preserve"> </w:t>
+      </w:r>
+      <w:r>
+        <w:rPr>
+          <w:lang w:val="en-US"/>
+        </w:rPr>
+        <w:t>buddy</w:t>
+      </w:r>
+      <w:r>
+        <w:t>.</w:t>
+      </w:r>
+    </w:p>
+    <w:p>
+      <w:r>
+        <w:tab/>
+      </w:r>
+      <w:r>
+        <w:t xml:space="preserve">5.2 </w:t>
+      </w:r>
+      <w:r>
+        <w:t>Το σύστημα επιστρέφει στο βήμα 4 της βασικής ροής.</w:t>
+      </w:r>
+    </w:p>
+    <w:p>
+      <w:r>
+        <w:br w:type="page"/>
+      </w:r>
+    </w:p>
+    <w:p>
+      <w:pPr>
+        <w:pStyle w:val="1"/>
+      </w:pPr>
+      <w:r>
+        <w:lastRenderedPageBreak/>
+        <w:t>Βασική ροή «Είσοδος στην κατάταξη διαγωνισμού»</w:t>
+      </w:r>
+      <w:r>
+        <w:t xml:space="preserve"> (Άρης)</w:t>
+      </w:r>
+    </w:p>
+    <w:p>
+      <w:pPr>
+        <w:pStyle w:val="a5"/>
+        <w:numPr>
+          <w:ilvl w:val="0"/>
+          <w:numId w:val="11"/>
+        </w:numPr>
+        <w:spacing w:line="259" w:lineRule="auto"/>
+      </w:pPr>
+      <w:r>
+        <w:t>Το σύστημα εμφανίζει, ανάλογα με το φύλο του αθλητή, τις κατηγορίες των ασκήσεων στις οποίες μπορεί να διαγωνιστεί.</w:t>
+      </w:r>
+    </w:p>
+    <w:p>
+      <w:pPr>
+        <w:pStyle w:val="a5"/>
+        <w:numPr>
+          <w:ilvl w:val="0"/>
+          <w:numId w:val="11"/>
+        </w:numPr>
+        <w:spacing w:line="259" w:lineRule="auto"/>
+      </w:pPr>
+      <w:r>
+        <w:t xml:space="preserve">Ο </w:t>
+      </w:r>
+      <w:r>
+        <w:t>αθλητής</w:t>
+      </w:r>
+      <w:r>
+        <w:t xml:space="preserve"> διαλέγει μια κατηγορία, το σύστημα εμφανίζει επιλογές με τις πιο εξειδικευμένες ασκήσεις και ο </w:t>
+      </w:r>
+      <w:r>
+        <w:t>αθλητής</w:t>
+      </w:r>
+      <w:r>
+        <w:t xml:space="preserve"> επιλέγει την άσκηση στην οποία θέλει να καταγραφεί.</w:t>
+      </w:r>
+    </w:p>
+    <w:p>
+      <w:pPr>
+        <w:pStyle w:val="a5"/>
+        <w:numPr>
+          <w:ilvl w:val="0"/>
+          <w:numId w:val="11"/>
+        </w:numPr>
+        <w:spacing w:line="259" w:lineRule="auto"/>
+      </w:pPr>
+      <w:r>
+        <w:t>Το σύστημα εμφανίζει την κατάταξη και την επιλογή για συμμετοχή στον διαγωνισμό.</w:t>
+      </w:r>
+    </w:p>
+    <w:p>
+      <w:pPr>
+        <w:pStyle w:val="a5"/>
+        <w:numPr>
+          <w:ilvl w:val="0"/>
+          <w:numId w:val="11"/>
+        </w:numPr>
+        <w:spacing w:line="259" w:lineRule="auto"/>
+      </w:pPr>
+      <w:r>
+        <w:t>Ο αθλητής δηλώνει πως θέλει να συμμετάσχει και το σύστημα ζητά τα κιλά με τα οποία πραγματοποίησε την άσκηση.</w:t>
+      </w:r>
+    </w:p>
+    <w:p>
+      <w:pPr>
+        <w:pStyle w:val="a5"/>
+        <w:numPr>
+          <w:ilvl w:val="0"/>
+          <w:numId w:val="11"/>
+        </w:numPr>
+        <w:spacing w:line="259" w:lineRule="auto"/>
+      </w:pPr>
+      <w:r>
+        <w:t>Ο αθλητής συμπληρώνει τα κιλά της προσπάθειας.</w:t>
+      </w:r>
+    </w:p>
+    <w:p>
+      <w:pPr>
+        <w:pStyle w:val="a5"/>
+        <w:numPr>
+          <w:ilvl w:val="0"/>
+          <w:numId w:val="11"/>
+        </w:numPr>
+        <w:spacing w:line="259" w:lineRule="auto"/>
+      </w:pPr>
+      <w:r>
+        <w:t>Το σύστημα ζητά από το χρήστη το αποδεικτικό βίντεο και του δίνει την επιλογή είτε να το ανεβάσει, είτε να το τραβήξει εκείνη τη στιγμή.</w:t>
+      </w:r>
+    </w:p>
+    <w:p>
+      <w:pPr>
+        <w:pStyle w:val="a5"/>
+        <w:numPr>
+          <w:ilvl w:val="0"/>
+          <w:numId w:val="11"/>
+        </w:numPr>
+        <w:spacing w:line="259" w:lineRule="auto"/>
+      </w:pPr>
+      <w:r>
+        <w:t xml:space="preserve">Ο αθλητής κάνει </w:t>
+      </w:r>
+      <w:proofErr w:type="spellStart"/>
+      <w:r>
+        <w:t>upload</w:t>
+      </w:r>
+      <w:proofErr w:type="spellEnd"/>
+      <w:r>
+        <w:t xml:space="preserve"> </w:t>
+      </w:r>
+      <w:r>
+        <w:t>το βίντεο.</w:t>
+      </w:r>
+    </w:p>
+    <w:p>
+      <w:pPr>
+        <w:pStyle w:val="a5"/>
+        <w:numPr>
+          <w:ilvl w:val="0"/>
+          <w:numId w:val="11"/>
+        </w:numPr>
+        <w:spacing w:line="259" w:lineRule="auto"/>
+      </w:pPr>
+      <w:r>
+        <w:t>Το σύστημα ελέγχει αν ο τύπος αρχείου είναι αποδεκτός, δέχεται το αρχείο και δημιουργεί αίτημα για έγκριση από κάποιον γυμναστή.</w:t>
+      </w:r>
+    </w:p>
+    <w:p>
+      <w:pPr>
+        <w:pStyle w:val="a5"/>
+        <w:numPr>
+          <w:ilvl w:val="0"/>
+          <w:numId w:val="11"/>
+        </w:numPr>
+        <w:spacing w:line="259" w:lineRule="auto"/>
+      </w:pPr>
+      <w:r>
+        <w:t>Το αίτημα γίνεται αποδεκτό και η προσπάθεια είναι πλέον ορατή στην κατάταξη. Άλλες τυχόν προσπάθειες του χρήστη αφαιρούνται, εφόσον αφορούν μικρότερο ή ίσο αριθμό κιλών.</w:t>
+      </w:r>
+    </w:p>
+    <w:p>
+      <w:pPr>
+        <w:pStyle w:val="a5"/>
+        <w:ind w:left="1080"/>
+      </w:pPr>
+    </w:p>
+    <w:p>
+      <w:pPr>
+        <w:pStyle w:val="2"/>
+      </w:pPr>
+      <w:r>
+        <w:t>Εναλλακτική Ροή 1:</w:t>
+      </w:r>
+    </w:p>
+    <w:p>
+      <w:pPr>
+        <w:jc w:val="both"/>
+      </w:pPr>
+      <w:r>
+        <w:tab/>
+        <w:t>4.1 Ο αθλητής δεν επιλέγει να πάρει μέρος στην συγκεκριμένη άσκηση.</w:t>
+      </w:r>
+    </w:p>
+    <w:p>
+      <w:pPr>
+        <w:jc w:val="both"/>
+      </w:pPr>
+      <w:r>
+        <w:tab/>
+        <w:t>4.2 Το σύστημα του δίνει τη δυνατότητα να επιστρέψει στο βήμα 2 της βασικής ροής.</w:t>
+      </w:r>
+    </w:p>
+    <w:p>
+      <w:pPr>
+        <w:pStyle w:val="2"/>
+      </w:pPr>
+      <w:r>
+        <w:t>Εναλλακτική Ροή 2:</w:t>
+      </w:r>
+    </w:p>
+    <w:p>
+      <w:pPr>
+        <w:jc w:val="both"/>
+      </w:pPr>
+      <w:r>
+        <w:tab/>
+        <w:t>6.1 Ο αθλητής δεν υποβάλλει βίντεο με την προσπάθεια του.</w:t>
+      </w:r>
+    </w:p>
+    <w:p>
+      <w:pPr>
+        <w:ind w:left="720"/>
+        <w:jc w:val="both"/>
+      </w:pPr>
+      <w:r>
+        <w:t>6.2 Το σύστημα τον ενημερώνει ότι η προσπάθεια του είναι άκυρη, διότι δεν πιστοποιείται από βίντεο.</w:t>
+      </w:r>
+    </w:p>
+    <w:p>
+      <w:pPr>
+        <w:ind w:firstLine="720"/>
+        <w:jc w:val="both"/>
+      </w:pPr>
+      <w:r>
+        <w:t>6.3 Το σύστημα εμφανίζει την οθόνη «Κατάταξη σε άσκηση».</w:t>
+      </w:r>
+    </w:p>
+    <w:p>
+      <w:pPr>
+        <w:pStyle w:val="2"/>
+      </w:pPr>
+      <w:r>
+        <w:t>Εναλλακτική Ροή 3:</w:t>
+      </w:r>
+    </w:p>
+    <w:p>
+      <w:pPr>
+        <w:jc w:val="both"/>
+      </w:pPr>
+      <w:r>
+        <w:tab/>
+        <w:t>8.1 Το σύστημα διαπιστώνει ότι ο τύπος αρχείου δεν είναι αποδεκτός και ενημερώνει τον χρήστη για τους αποδεκτούς τύπους αρχείων.</w:t>
+      </w:r>
+    </w:p>
+    <w:p>
+      <w:pPr>
+        <w:jc w:val="both"/>
+      </w:pPr>
+      <w:r>
+        <w:tab/>
+        <w:t>8.2 Η περίπτωση χρήσης συνεχίζεται στο βήμα 6.</w:t>
+      </w:r>
+    </w:p>
+    <w:p>
+      <w:pPr>
+        <w:pStyle w:val="2"/>
+      </w:pPr>
+      <w:r>
+        <w:t>Εναλλακτική Ροή 4:</w:t>
+      </w:r>
+    </w:p>
+    <w:p>
+      <w:pPr>
+        <w:pStyle w:val="a5"/>
+        <w:numPr>
+          <w:ilvl w:val="1"/>
+          <w:numId w:val="11"/>
+        </w:numPr>
+        <w:spacing w:line="259" w:lineRule="auto"/>
+        <w:jc w:val="both"/>
+      </w:pPr>
+      <w:r>
+        <w:t>Το αίτημα απορρίπτεται και το σύστημα ειδοποιεί τον αθλητή με τα σχόλια του γυμναστή, για τον λόγο απόρριψης της προσπάθειάς του.</w:t>
+      </w:r>
+    </w:p>
+    <w:p/>
     <w:sectPr>
       <w:pgSz w:w="11906" w:h="16838" w:code="9"/>
       <w:pgMar w:top="1440" w:right="1800" w:bottom="1440" w:left="1800" w:header="706" w:footer="706" w:gutter="0"/>
@@ -2645,6 +3289,127 @@
 <file path=word/numbering.xml><?xml version="1.0" encoding="utf-8"?>
 <w:numbering xmlns:wpc="http://schemas.microsoft.com/office/word/2010/wordprocessingCanvas" xmlns:cx="http://schemas.microsoft.com/office/drawing/2014/chartex" xmlns:cx1="http://schemas.microsoft.com/office/drawing/2015/9/8/chartex" xmlns:cx2="http://schemas.microsoft.com/office/drawing/2015/10/21/chartex" xmlns:cx3="http://schemas.microsoft.com/office/drawing/2016/5/9/chartex" xmlns:cx4="http://schemas.microsoft.com/office/drawing/2016/5/10/chartex" xmlns:cx5="http://schemas.microsoft.com/office/drawing/2016/5/11/chartex" xmlns:cx6="http://schemas.microsoft.com/office/drawing/2016/5/12/chartex" xmlns:cx7="http://schemas.microsoft.com/office/drawing/2016/5/13/chartex" xmlns:cx8="http://schemas.microsoft.com/office/drawing/2016/5/14/chartex" xmlns:mc="http://schemas.openxmlformats.org/markup-compatibility/2006" xmlns:aink="http://schemas.microsoft.com/office/drawing/2016/ink" xmlns:am3d="http://schemas.microsoft.com/office/drawing/2017/model3d" xmlns:o="urn:schemas-microsoft-com:office:office" xmlns:r="http://schemas.openxmlformats.org/officeDocument/2006/relationships" xmlns:m="http://schemas.openxmlformats.org/officeDocument/2006/math" xmlns:v="urn:schemas-microsoft-com:vml" xmlns:wp14="http://schemas.microsoft.com/office/word/2010/wordprocessingDrawing" xmlns:wp="http://schemas.openxmlformats.org/drawingml/2006/wordprocessingDrawing" xmlns:w10="urn:schemas-microsoft-com:office:word" xmlns:w="http://schemas.openxmlformats.org/wordprocessingml/2006/main" xmlns:w14="http://schemas.microsoft.com/office/word/2010/wordml" xmlns:w15="http://schemas.microsoft.com/office/word/2012/wordml" xmlns:w16cex="http://schemas.microsoft.com/office/word/2018/wordml/cex" xmlns:w16cid="http://schemas.microsoft.com/office/word/2016/wordml/cid" xmlns:w16="http://schemas.microsoft.com/office/word/2018/wordml" xmlns:w16sdtdh="http://schemas.microsoft.com/office/word/2020/wordml/sdtdatahash" xmlns:w16se="http://schemas.microsoft.com/office/word/2015/wordml/symex" xmlns:wpg="http://schemas.microsoft.com/office/word/2010/wordprocessingGroup" xmlns:wpi="http://schemas.microsoft.com/office/word/2010/wordprocessingInk" xmlns:wne="http://schemas.microsoft.com/office/word/2006/wordml" xmlns:wps="http://schemas.microsoft.com/office/word/2010/wordprocessingShape" mc:Ignorable="w14 w15 w16se w16cid w16 w16cex w16sdtdh wp14">
   <w:abstractNum w:abstractNumId="0" w15:restartNumberingAfterBreak="0">
+    <w:nsid w:val="0D337F16"/>
+    <w:multiLevelType w:val="multilevel"/>
+    <w:tmpl w:val="D2A8312C"/>
+    <w:lvl w:ilvl="0">
+      <w:start w:val="1"/>
+      <w:numFmt w:val="decimal"/>
+      <w:lvlText w:val="%1."/>
+      <w:lvlJc w:val="left"/>
+      <w:pPr>
+        <w:ind w:left="1080" w:hanging="360"/>
+      </w:pPr>
+      <w:rPr>
+        <w:rFonts w:hint="default"/>
+      </w:rPr>
+    </w:lvl>
+    <w:lvl w:ilvl="1">
+      <w:start w:val="1"/>
+      <w:numFmt w:val="decimal"/>
+      <w:isLgl/>
+      <w:lvlText w:val="%1.%2"/>
+      <w:lvlJc w:val="left"/>
+      <w:pPr>
+        <w:ind w:left="1080" w:hanging="360"/>
+      </w:pPr>
+      <w:rPr>
+        <w:rFonts w:hint="default"/>
+      </w:rPr>
+    </w:lvl>
+    <w:lvl w:ilvl="2">
+      <w:start w:val="1"/>
+      <w:numFmt w:val="decimal"/>
+      <w:isLgl/>
+      <w:lvlText w:val="%1.%2.%3"/>
+      <w:lvlJc w:val="left"/>
+      <w:pPr>
+        <w:ind w:left="1440" w:hanging="720"/>
+      </w:pPr>
+      <w:rPr>
+        <w:rFonts w:hint="default"/>
+      </w:rPr>
+    </w:lvl>
+    <w:lvl w:ilvl="3">
+      <w:start w:val="1"/>
+      <w:numFmt w:val="decimal"/>
+      <w:isLgl/>
+      <w:lvlText w:val="%1.%2.%3.%4"/>
+      <w:lvlJc w:val="left"/>
+      <w:pPr>
+        <w:ind w:left="1440" w:hanging="720"/>
+      </w:pPr>
+      <w:rPr>
+        <w:rFonts w:hint="default"/>
+      </w:rPr>
+    </w:lvl>
+    <w:lvl w:ilvl="4">
+      <w:start w:val="1"/>
+      <w:numFmt w:val="decimal"/>
+      <w:isLgl/>
+      <w:lvlText w:val="%1.%2.%3.%4.%5"/>
+      <w:lvlJc w:val="left"/>
+      <w:pPr>
+        <w:ind w:left="1800" w:hanging="1080"/>
+      </w:pPr>
+      <w:rPr>
+        <w:rFonts w:hint="default"/>
+      </w:rPr>
+    </w:lvl>
+    <w:lvl w:ilvl="5">
+      <w:start w:val="1"/>
+      <w:numFmt w:val="decimal"/>
+      <w:isLgl/>
+      <w:lvlText w:val="%1.%2.%3.%4.%5.%6"/>
+      <w:lvlJc w:val="left"/>
+      <w:pPr>
+        <w:ind w:left="1800" w:hanging="1080"/>
+      </w:pPr>
+      <w:rPr>
+        <w:rFonts w:hint="default"/>
+      </w:rPr>
+    </w:lvl>
+    <w:lvl w:ilvl="6">
+      <w:start w:val="1"/>
+      <w:numFmt w:val="decimal"/>
+      <w:isLgl/>
+      <w:lvlText w:val="%1.%2.%3.%4.%5.%6.%7"/>
+      <w:lvlJc w:val="left"/>
+      <w:pPr>
+        <w:ind w:left="2160" w:hanging="1440"/>
+      </w:pPr>
+      <w:rPr>
+        <w:rFonts w:hint="default"/>
+      </w:rPr>
+    </w:lvl>
+    <w:lvl w:ilvl="7">
+      <w:start w:val="1"/>
+      <w:numFmt w:val="decimal"/>
+      <w:isLgl/>
+      <w:lvlText w:val="%1.%2.%3.%4.%5.%6.%7.%8"/>
+      <w:lvlJc w:val="left"/>
+      <w:pPr>
+        <w:ind w:left="2160" w:hanging="1440"/>
+      </w:pPr>
+      <w:rPr>
+        <w:rFonts w:hint="default"/>
+      </w:rPr>
+    </w:lvl>
+    <w:lvl w:ilvl="8">
+      <w:start w:val="1"/>
+      <w:numFmt w:val="decimal"/>
+      <w:isLgl/>
+      <w:lvlText w:val="%1.%2.%3.%4.%5.%6.%7.%8.%9"/>
+      <w:lvlJc w:val="left"/>
+      <w:pPr>
+        <w:ind w:left="2160" w:hanging="1440"/>
+      </w:pPr>
+      <w:rPr>
+        <w:rFonts w:hint="default"/>
+      </w:rPr>
+    </w:lvl>
+  </w:abstractNum>
+  <w:abstractNum w:abstractNumId="1" w15:restartNumberingAfterBreak="0">
     <w:nsid w:val="1E4D3044"/>
     <w:multiLevelType w:val="hybridMultilevel"/>
     <w:tmpl w:val="5F8846F4"/>
@@ -2730,7 +3495,7 @@
       </w:pPr>
     </w:lvl>
   </w:abstractNum>
-  <w:abstractNum w:abstractNumId="1" w15:restartNumberingAfterBreak="0">
+  <w:abstractNum w:abstractNumId="2" w15:restartNumberingAfterBreak="0">
     <w:nsid w:val="25BC4845"/>
     <w:multiLevelType w:val="hybridMultilevel"/>
     <w:tmpl w:val="F3B87B44"/>
@@ -2816,7 +3581,7 @@
       </w:pPr>
     </w:lvl>
   </w:abstractNum>
-  <w:abstractNum w:abstractNumId="2" w15:restartNumberingAfterBreak="0">
+  <w:abstractNum w:abstractNumId="3" w15:restartNumberingAfterBreak="0">
     <w:nsid w:val="2CF0399E"/>
     <w:multiLevelType w:val="hybridMultilevel"/>
     <w:tmpl w:val="B4E2CF5C"/>
@@ -2902,7 +3667,7 @@
       </w:pPr>
     </w:lvl>
   </w:abstractNum>
-  <w:abstractNum w:abstractNumId="3" w15:restartNumberingAfterBreak="0">
+  <w:abstractNum w:abstractNumId="4" w15:restartNumberingAfterBreak="0">
     <w:nsid w:val="3DD96240"/>
     <w:multiLevelType w:val="hybridMultilevel"/>
     <w:tmpl w:val="305A595C"/>
@@ -2988,7 +3753,7 @@
       </w:pPr>
     </w:lvl>
   </w:abstractNum>
-  <w:abstractNum w:abstractNumId="4" w15:restartNumberingAfterBreak="0">
+  <w:abstractNum w:abstractNumId="5" w15:restartNumberingAfterBreak="0">
     <w:nsid w:val="42504A58"/>
     <w:multiLevelType w:val="hybridMultilevel"/>
     <w:tmpl w:val="67CEBB3E"/>
@@ -3074,7 +3839,96 @@
       </w:pPr>
     </w:lvl>
   </w:abstractNum>
-  <w:abstractNum w:abstractNumId="5" w15:restartNumberingAfterBreak="0">
+  <w:abstractNum w:abstractNumId="6" w15:restartNumberingAfterBreak="0">
+    <w:nsid w:val="44484A0C"/>
+    <w:multiLevelType w:val="hybridMultilevel"/>
+    <w:tmpl w:val="87A67BDC"/>
+    <w:lvl w:ilvl="0" w:tplc="1FBCBD1C">
+      <w:start w:val="1"/>
+      <w:numFmt w:val="decimal"/>
+      <w:lvlText w:val="%1."/>
+      <w:lvlJc w:val="left"/>
+      <w:pPr>
+        <w:ind w:left="1080" w:hanging="360"/>
+      </w:pPr>
+      <w:rPr>
+        <w:rFonts w:hint="default"/>
+      </w:rPr>
+    </w:lvl>
+    <w:lvl w:ilvl="1" w:tplc="08090019" w:tentative="1">
+      <w:start w:val="1"/>
+      <w:numFmt w:val="lowerLetter"/>
+      <w:lvlText w:val="%2."/>
+      <w:lvlJc w:val="left"/>
+      <w:pPr>
+        <w:ind w:left="1800" w:hanging="360"/>
+      </w:pPr>
+    </w:lvl>
+    <w:lvl w:ilvl="2" w:tplc="0809001B" w:tentative="1">
+      <w:start w:val="1"/>
+      <w:numFmt w:val="lowerRoman"/>
+      <w:lvlText w:val="%3."/>
+      <w:lvlJc w:val="right"/>
+      <w:pPr>
+        <w:ind w:left="2520" w:hanging="180"/>
+      </w:pPr>
+    </w:lvl>
+    <w:lvl w:ilvl="3" w:tplc="0809000F" w:tentative="1">
+      <w:start w:val="1"/>
+      <w:numFmt w:val="decimal"/>
+      <w:lvlText w:val="%4."/>
+      <w:lvlJc w:val="left"/>
+      <w:pPr>
+        <w:ind w:left="3240" w:hanging="360"/>
+      </w:pPr>
+    </w:lvl>
+    <w:lvl w:ilvl="4" w:tplc="08090019" w:tentative="1">
+      <w:start w:val="1"/>
+      <w:numFmt w:val="lowerLetter"/>
+      <w:lvlText w:val="%5."/>
+      <w:lvlJc w:val="left"/>
+      <w:pPr>
+        <w:ind w:left="3960" w:hanging="360"/>
+      </w:pPr>
+    </w:lvl>
+    <w:lvl w:ilvl="5" w:tplc="0809001B" w:tentative="1">
+      <w:start w:val="1"/>
+      <w:numFmt w:val="lowerRoman"/>
+      <w:lvlText w:val="%6."/>
+      <w:lvlJc w:val="right"/>
+      <w:pPr>
+        <w:ind w:left="4680" w:hanging="180"/>
+      </w:pPr>
+    </w:lvl>
+    <w:lvl w:ilvl="6" w:tplc="0809000F" w:tentative="1">
+      <w:start w:val="1"/>
+      <w:numFmt w:val="decimal"/>
+      <w:lvlText w:val="%7."/>
+      <w:lvlJc w:val="left"/>
+      <w:pPr>
+        <w:ind w:left="5400" w:hanging="360"/>
+      </w:pPr>
+    </w:lvl>
+    <w:lvl w:ilvl="7" w:tplc="08090019" w:tentative="1">
+      <w:start w:val="1"/>
+      <w:numFmt w:val="lowerLetter"/>
+      <w:lvlText w:val="%8."/>
+      <w:lvlJc w:val="left"/>
+      <w:pPr>
+        <w:ind w:left="6120" w:hanging="360"/>
+      </w:pPr>
+    </w:lvl>
+    <w:lvl w:ilvl="8" w:tplc="0809001B" w:tentative="1">
+      <w:start w:val="1"/>
+      <w:numFmt w:val="lowerRoman"/>
+      <w:lvlText w:val="%9."/>
+      <w:lvlJc w:val="right"/>
+      <w:pPr>
+        <w:ind w:left="6840" w:hanging="180"/>
+      </w:pPr>
+    </w:lvl>
+  </w:abstractNum>
+  <w:abstractNum w:abstractNumId="7" w15:restartNumberingAfterBreak="0">
     <w:nsid w:val="51306A79"/>
     <w:multiLevelType w:val="hybridMultilevel"/>
     <w:tmpl w:val="BCF44DFE"/>
@@ -3160,7 +4014,7 @@
       </w:pPr>
     </w:lvl>
   </w:abstractNum>
-  <w:abstractNum w:abstractNumId="6" w15:restartNumberingAfterBreak="0">
+  <w:abstractNum w:abstractNumId="8" w15:restartNumberingAfterBreak="0">
     <w:nsid w:val="62EE1A6E"/>
     <w:multiLevelType w:val="hybridMultilevel"/>
     <w:tmpl w:val="BA10A454"/>
@@ -3272,7 +4126,7 @@
       </w:rPr>
     </w:lvl>
   </w:abstractNum>
-  <w:abstractNum w:abstractNumId="7" w15:restartNumberingAfterBreak="0">
+  <w:abstractNum w:abstractNumId="9" w15:restartNumberingAfterBreak="0">
     <w:nsid w:val="6A231ACF"/>
     <w:multiLevelType w:val="hybridMultilevel"/>
     <w:tmpl w:val="B882D9DE"/>
@@ -3358,7 +4212,7 @@
       </w:pPr>
     </w:lvl>
   </w:abstractNum>
-  <w:abstractNum w:abstractNumId="8" w15:restartNumberingAfterBreak="0">
+  <w:abstractNum w:abstractNumId="10" w15:restartNumberingAfterBreak="0">
     <w:nsid w:val="7B6E0D95"/>
     <w:multiLevelType w:val="hybridMultilevel"/>
     <w:tmpl w:val="1AA8FE16"/>
@@ -3444,248 +4298,254 @@
       </w:pPr>
     </w:lvl>
   </w:abstractNum>
-  <w:num w:numId="1">
+  <w:num w:numId="1" w16cid:durableId="1669864009">
+    <w:abstractNumId w:val="8"/>
+  </w:num>
+  <w:num w:numId="2" w16cid:durableId="1413358394">
+    <w:abstractNumId w:val="4"/>
+    <w:lvlOverride w:ilvl="0">
+      <w:startOverride w:val="1"/>
+    </w:lvlOverride>
+    <w:lvlOverride w:ilvl="1">
+      <w:startOverride w:val="1"/>
+    </w:lvlOverride>
+    <w:lvlOverride w:ilvl="2">
+      <w:startOverride w:val="1"/>
+    </w:lvlOverride>
+    <w:lvlOverride w:ilvl="3">
+      <w:startOverride w:val="1"/>
+    </w:lvlOverride>
+    <w:lvlOverride w:ilvl="4">
+      <w:startOverride w:val="1"/>
+    </w:lvlOverride>
+    <w:lvlOverride w:ilvl="5">
+      <w:startOverride w:val="1"/>
+    </w:lvlOverride>
+    <w:lvlOverride w:ilvl="6">
+      <w:startOverride w:val="1"/>
+    </w:lvlOverride>
+    <w:lvlOverride w:ilvl="7">
+      <w:startOverride w:val="1"/>
+    </w:lvlOverride>
+    <w:lvlOverride w:ilvl="8">
+      <w:startOverride w:val="1"/>
+    </w:lvlOverride>
+  </w:num>
+  <w:num w:numId="3" w16cid:durableId="519246581">
+    <w:abstractNumId w:val="7"/>
+    <w:lvlOverride w:ilvl="0">
+      <w:startOverride w:val="1"/>
+    </w:lvlOverride>
+    <w:lvlOverride w:ilvl="1">
+      <w:startOverride w:val="1"/>
+    </w:lvlOverride>
+    <w:lvlOverride w:ilvl="2">
+      <w:startOverride w:val="1"/>
+    </w:lvlOverride>
+    <w:lvlOverride w:ilvl="3">
+      <w:startOverride w:val="1"/>
+    </w:lvlOverride>
+    <w:lvlOverride w:ilvl="4">
+      <w:startOverride w:val="1"/>
+    </w:lvlOverride>
+    <w:lvlOverride w:ilvl="5">
+      <w:startOverride w:val="1"/>
+    </w:lvlOverride>
+    <w:lvlOverride w:ilvl="6">
+      <w:startOverride w:val="1"/>
+    </w:lvlOverride>
+    <w:lvlOverride w:ilvl="7">
+      <w:startOverride w:val="1"/>
+    </w:lvlOverride>
+    <w:lvlOverride w:ilvl="8">
+      <w:startOverride w:val="1"/>
+    </w:lvlOverride>
+  </w:num>
+  <w:num w:numId="4" w16cid:durableId="1101293584">
+    <w:abstractNumId w:val="10"/>
+    <w:lvlOverride w:ilvl="0">
+      <w:startOverride w:val="1"/>
+    </w:lvlOverride>
+    <w:lvlOverride w:ilvl="1">
+      <w:startOverride w:val="1"/>
+    </w:lvlOverride>
+    <w:lvlOverride w:ilvl="2">
+      <w:startOverride w:val="1"/>
+    </w:lvlOverride>
+    <w:lvlOverride w:ilvl="3">
+      <w:startOverride w:val="1"/>
+    </w:lvlOverride>
+    <w:lvlOverride w:ilvl="4">
+      <w:startOverride w:val="1"/>
+    </w:lvlOverride>
+    <w:lvlOverride w:ilvl="5">
+      <w:startOverride w:val="1"/>
+    </w:lvlOverride>
+    <w:lvlOverride w:ilvl="6">
+      <w:startOverride w:val="1"/>
+    </w:lvlOverride>
+    <w:lvlOverride w:ilvl="7">
+      <w:startOverride w:val="1"/>
+    </w:lvlOverride>
+    <w:lvlOverride w:ilvl="8">
+      <w:startOverride w:val="1"/>
+    </w:lvlOverride>
+  </w:num>
+  <w:num w:numId="5" w16cid:durableId="810512984">
+    <w:abstractNumId w:val="2"/>
+    <w:lvlOverride w:ilvl="0">
+      <w:startOverride w:val="1"/>
+    </w:lvlOverride>
+    <w:lvlOverride w:ilvl="1">
+      <w:startOverride w:val="1"/>
+    </w:lvlOverride>
+    <w:lvlOverride w:ilvl="2">
+      <w:startOverride w:val="1"/>
+    </w:lvlOverride>
+    <w:lvlOverride w:ilvl="3">
+      <w:startOverride w:val="1"/>
+    </w:lvlOverride>
+    <w:lvlOverride w:ilvl="4">
+      <w:startOverride w:val="1"/>
+    </w:lvlOverride>
+    <w:lvlOverride w:ilvl="5">
+      <w:startOverride w:val="1"/>
+    </w:lvlOverride>
+    <w:lvlOverride w:ilvl="6">
+      <w:startOverride w:val="1"/>
+    </w:lvlOverride>
+    <w:lvlOverride w:ilvl="7">
+      <w:startOverride w:val="1"/>
+    </w:lvlOverride>
+    <w:lvlOverride w:ilvl="8">
+      <w:startOverride w:val="1"/>
+    </w:lvlOverride>
+  </w:num>
+  <w:num w:numId="6" w16cid:durableId="1022709758">
+    <w:abstractNumId w:val="9"/>
+    <w:lvlOverride w:ilvl="0">
+      <w:startOverride w:val="1"/>
+    </w:lvlOverride>
+    <w:lvlOverride w:ilvl="1">
+      <w:startOverride w:val="1"/>
+    </w:lvlOverride>
+    <w:lvlOverride w:ilvl="2">
+      <w:startOverride w:val="1"/>
+    </w:lvlOverride>
+    <w:lvlOverride w:ilvl="3">
+      <w:startOverride w:val="1"/>
+    </w:lvlOverride>
+    <w:lvlOverride w:ilvl="4">
+      <w:startOverride w:val="1"/>
+    </w:lvlOverride>
+    <w:lvlOverride w:ilvl="5">
+      <w:startOverride w:val="1"/>
+    </w:lvlOverride>
+    <w:lvlOverride w:ilvl="6">
+      <w:startOverride w:val="1"/>
+    </w:lvlOverride>
+    <w:lvlOverride w:ilvl="7">
+      <w:startOverride w:val="1"/>
+    </w:lvlOverride>
+    <w:lvlOverride w:ilvl="8">
+      <w:startOverride w:val="1"/>
+    </w:lvlOverride>
+  </w:num>
+  <w:num w:numId="7" w16cid:durableId="689769089">
+    <w:abstractNumId w:val="3"/>
+    <w:lvlOverride w:ilvl="0">
+      <w:startOverride w:val="1"/>
+    </w:lvlOverride>
+    <w:lvlOverride w:ilvl="1">
+      <w:startOverride w:val="1"/>
+    </w:lvlOverride>
+    <w:lvlOverride w:ilvl="2">
+      <w:startOverride w:val="1"/>
+    </w:lvlOverride>
+    <w:lvlOverride w:ilvl="3">
+      <w:startOverride w:val="1"/>
+    </w:lvlOverride>
+    <w:lvlOverride w:ilvl="4">
+      <w:startOverride w:val="1"/>
+    </w:lvlOverride>
+    <w:lvlOverride w:ilvl="5">
+      <w:startOverride w:val="1"/>
+    </w:lvlOverride>
+    <w:lvlOverride w:ilvl="6">
+      <w:startOverride w:val="1"/>
+    </w:lvlOverride>
+    <w:lvlOverride w:ilvl="7">
+      <w:startOverride w:val="1"/>
+    </w:lvlOverride>
+    <w:lvlOverride w:ilvl="8">
+      <w:startOverride w:val="1"/>
+    </w:lvlOverride>
+  </w:num>
+  <w:num w:numId="8" w16cid:durableId="1137455751">
+    <w:abstractNumId w:val="1"/>
+    <w:lvlOverride w:ilvl="0">
+      <w:startOverride w:val="1"/>
+    </w:lvlOverride>
+    <w:lvlOverride w:ilvl="1">
+      <w:startOverride w:val="1"/>
+    </w:lvlOverride>
+    <w:lvlOverride w:ilvl="2">
+      <w:startOverride w:val="1"/>
+    </w:lvlOverride>
+    <w:lvlOverride w:ilvl="3">
+      <w:startOverride w:val="1"/>
+    </w:lvlOverride>
+    <w:lvlOverride w:ilvl="4">
+      <w:startOverride w:val="1"/>
+    </w:lvlOverride>
+    <w:lvlOverride w:ilvl="5">
+      <w:startOverride w:val="1"/>
+    </w:lvlOverride>
+    <w:lvlOverride w:ilvl="6">
+      <w:startOverride w:val="1"/>
+    </w:lvlOverride>
+    <w:lvlOverride w:ilvl="7">
+      <w:startOverride w:val="1"/>
+    </w:lvlOverride>
+    <w:lvlOverride w:ilvl="8">
+      <w:startOverride w:val="1"/>
+    </w:lvlOverride>
+  </w:num>
+  <w:num w:numId="9" w16cid:durableId="539588352">
+    <w:abstractNumId w:val="5"/>
+    <w:lvlOverride w:ilvl="0">
+      <w:startOverride w:val="1"/>
+    </w:lvlOverride>
+    <w:lvlOverride w:ilvl="1">
+      <w:startOverride w:val="1"/>
+    </w:lvlOverride>
+    <w:lvlOverride w:ilvl="2">
+      <w:startOverride w:val="1"/>
+    </w:lvlOverride>
+    <w:lvlOverride w:ilvl="3">
+      <w:startOverride w:val="1"/>
+    </w:lvlOverride>
+    <w:lvlOverride w:ilvl="4">
+      <w:startOverride w:val="1"/>
+    </w:lvlOverride>
+    <w:lvlOverride w:ilvl="5">
+      <w:startOverride w:val="1"/>
+    </w:lvlOverride>
+    <w:lvlOverride w:ilvl="6">
+      <w:startOverride w:val="1"/>
+    </w:lvlOverride>
+    <w:lvlOverride w:ilvl="7">
+      <w:startOverride w:val="1"/>
+    </w:lvlOverride>
+    <w:lvlOverride w:ilvl="8">
+      <w:startOverride w:val="1"/>
+    </w:lvlOverride>
+  </w:num>
+  <w:num w:numId="10" w16cid:durableId="2023312452">
     <w:abstractNumId w:val="6"/>
   </w:num>
-  <w:num w:numId="2">
-    <w:abstractNumId w:val="3"/>
-    <w:lvlOverride w:ilvl="0">
-      <w:startOverride w:val="1"/>
-    </w:lvlOverride>
-    <w:lvlOverride w:ilvl="1">
-      <w:startOverride w:val="1"/>
-    </w:lvlOverride>
-    <w:lvlOverride w:ilvl="2">
-      <w:startOverride w:val="1"/>
-    </w:lvlOverride>
-    <w:lvlOverride w:ilvl="3">
-      <w:startOverride w:val="1"/>
-    </w:lvlOverride>
-    <w:lvlOverride w:ilvl="4">
-      <w:startOverride w:val="1"/>
-    </w:lvlOverride>
-    <w:lvlOverride w:ilvl="5">
-      <w:startOverride w:val="1"/>
-    </w:lvlOverride>
-    <w:lvlOverride w:ilvl="6">
-      <w:startOverride w:val="1"/>
-    </w:lvlOverride>
-    <w:lvlOverride w:ilvl="7">
-      <w:startOverride w:val="1"/>
-    </w:lvlOverride>
-    <w:lvlOverride w:ilvl="8">
-      <w:startOverride w:val="1"/>
-    </w:lvlOverride>
-  </w:num>
-  <w:num w:numId="3">
-    <w:abstractNumId w:val="5"/>
-    <w:lvlOverride w:ilvl="0">
-      <w:startOverride w:val="1"/>
-    </w:lvlOverride>
-    <w:lvlOverride w:ilvl="1">
-      <w:startOverride w:val="1"/>
-    </w:lvlOverride>
-    <w:lvlOverride w:ilvl="2">
-      <w:startOverride w:val="1"/>
-    </w:lvlOverride>
-    <w:lvlOverride w:ilvl="3">
-      <w:startOverride w:val="1"/>
-    </w:lvlOverride>
-    <w:lvlOverride w:ilvl="4">
-      <w:startOverride w:val="1"/>
-    </w:lvlOverride>
-    <w:lvlOverride w:ilvl="5">
-      <w:startOverride w:val="1"/>
-    </w:lvlOverride>
-    <w:lvlOverride w:ilvl="6">
-      <w:startOverride w:val="1"/>
-    </w:lvlOverride>
-    <w:lvlOverride w:ilvl="7">
-      <w:startOverride w:val="1"/>
-    </w:lvlOverride>
-    <w:lvlOverride w:ilvl="8">
-      <w:startOverride w:val="1"/>
-    </w:lvlOverride>
-  </w:num>
-  <w:num w:numId="4">
-    <w:abstractNumId w:val="8"/>
-    <w:lvlOverride w:ilvl="0">
-      <w:startOverride w:val="1"/>
-    </w:lvlOverride>
-    <w:lvlOverride w:ilvl="1">
-      <w:startOverride w:val="1"/>
-    </w:lvlOverride>
-    <w:lvlOverride w:ilvl="2">
-      <w:startOverride w:val="1"/>
-    </w:lvlOverride>
-    <w:lvlOverride w:ilvl="3">
-      <w:startOverride w:val="1"/>
-    </w:lvlOverride>
-    <w:lvlOverride w:ilvl="4">
-      <w:startOverride w:val="1"/>
-    </w:lvlOverride>
-    <w:lvlOverride w:ilvl="5">
-      <w:startOverride w:val="1"/>
-    </w:lvlOverride>
-    <w:lvlOverride w:ilvl="6">
-      <w:startOverride w:val="1"/>
-    </w:lvlOverride>
-    <w:lvlOverride w:ilvl="7">
-      <w:startOverride w:val="1"/>
-    </w:lvlOverride>
-    <w:lvlOverride w:ilvl="8">
-      <w:startOverride w:val="1"/>
-    </w:lvlOverride>
-  </w:num>
-  <w:num w:numId="5">
-    <w:abstractNumId w:val="1"/>
-    <w:lvlOverride w:ilvl="0">
-      <w:startOverride w:val="1"/>
-    </w:lvlOverride>
-    <w:lvlOverride w:ilvl="1">
-      <w:startOverride w:val="1"/>
-    </w:lvlOverride>
-    <w:lvlOverride w:ilvl="2">
-      <w:startOverride w:val="1"/>
-    </w:lvlOverride>
-    <w:lvlOverride w:ilvl="3">
-      <w:startOverride w:val="1"/>
-    </w:lvlOverride>
-    <w:lvlOverride w:ilvl="4">
-      <w:startOverride w:val="1"/>
-    </w:lvlOverride>
-    <w:lvlOverride w:ilvl="5">
-      <w:startOverride w:val="1"/>
-    </w:lvlOverride>
-    <w:lvlOverride w:ilvl="6">
-      <w:startOverride w:val="1"/>
-    </w:lvlOverride>
-    <w:lvlOverride w:ilvl="7">
-      <w:startOverride w:val="1"/>
-    </w:lvlOverride>
-    <w:lvlOverride w:ilvl="8">
-      <w:startOverride w:val="1"/>
-    </w:lvlOverride>
-  </w:num>
-  <w:num w:numId="6">
-    <w:abstractNumId w:val="7"/>
-    <w:lvlOverride w:ilvl="0">
-      <w:startOverride w:val="1"/>
-    </w:lvlOverride>
-    <w:lvlOverride w:ilvl="1">
-      <w:startOverride w:val="1"/>
-    </w:lvlOverride>
-    <w:lvlOverride w:ilvl="2">
-      <w:startOverride w:val="1"/>
-    </w:lvlOverride>
-    <w:lvlOverride w:ilvl="3">
-      <w:startOverride w:val="1"/>
-    </w:lvlOverride>
-    <w:lvlOverride w:ilvl="4">
-      <w:startOverride w:val="1"/>
-    </w:lvlOverride>
-    <w:lvlOverride w:ilvl="5">
-      <w:startOverride w:val="1"/>
-    </w:lvlOverride>
-    <w:lvlOverride w:ilvl="6">
-      <w:startOverride w:val="1"/>
-    </w:lvlOverride>
-    <w:lvlOverride w:ilvl="7">
-      <w:startOverride w:val="1"/>
-    </w:lvlOverride>
-    <w:lvlOverride w:ilvl="8">
-      <w:startOverride w:val="1"/>
-    </w:lvlOverride>
-  </w:num>
-  <w:num w:numId="7">
-    <w:abstractNumId w:val="2"/>
-    <w:lvlOverride w:ilvl="0">
-      <w:startOverride w:val="1"/>
-    </w:lvlOverride>
-    <w:lvlOverride w:ilvl="1">
-      <w:startOverride w:val="1"/>
-    </w:lvlOverride>
-    <w:lvlOverride w:ilvl="2">
-      <w:startOverride w:val="1"/>
-    </w:lvlOverride>
-    <w:lvlOverride w:ilvl="3">
-      <w:startOverride w:val="1"/>
-    </w:lvlOverride>
-    <w:lvlOverride w:ilvl="4">
-      <w:startOverride w:val="1"/>
-    </w:lvlOverride>
-    <w:lvlOverride w:ilvl="5">
-      <w:startOverride w:val="1"/>
-    </w:lvlOverride>
-    <w:lvlOverride w:ilvl="6">
-      <w:startOverride w:val="1"/>
-    </w:lvlOverride>
-    <w:lvlOverride w:ilvl="7">
-      <w:startOverride w:val="1"/>
-    </w:lvlOverride>
-    <w:lvlOverride w:ilvl="8">
-      <w:startOverride w:val="1"/>
-    </w:lvlOverride>
-  </w:num>
-  <w:num w:numId="8">
+  <w:num w:numId="11" w16cid:durableId="86536526">
     <w:abstractNumId w:val="0"/>
-    <w:lvlOverride w:ilvl="0">
-      <w:startOverride w:val="1"/>
-    </w:lvlOverride>
-    <w:lvlOverride w:ilvl="1">
-      <w:startOverride w:val="1"/>
-    </w:lvlOverride>
-    <w:lvlOverride w:ilvl="2">
-      <w:startOverride w:val="1"/>
-    </w:lvlOverride>
-    <w:lvlOverride w:ilvl="3">
-      <w:startOverride w:val="1"/>
-    </w:lvlOverride>
-    <w:lvlOverride w:ilvl="4">
-      <w:startOverride w:val="1"/>
-    </w:lvlOverride>
-    <w:lvlOverride w:ilvl="5">
-      <w:startOverride w:val="1"/>
-    </w:lvlOverride>
-    <w:lvlOverride w:ilvl="6">
-      <w:startOverride w:val="1"/>
-    </w:lvlOverride>
-    <w:lvlOverride w:ilvl="7">
-      <w:startOverride w:val="1"/>
-    </w:lvlOverride>
-    <w:lvlOverride w:ilvl="8">
-      <w:startOverride w:val="1"/>
-    </w:lvlOverride>
-  </w:num>
-  <w:num w:numId="9">
-    <w:abstractNumId w:val="4"/>
-    <w:lvlOverride w:ilvl="0">
-      <w:startOverride w:val="1"/>
-    </w:lvlOverride>
-    <w:lvlOverride w:ilvl="1">
-      <w:startOverride w:val="1"/>
-    </w:lvlOverride>
-    <w:lvlOverride w:ilvl="2">
-      <w:startOverride w:val="1"/>
-    </w:lvlOverride>
-    <w:lvlOverride w:ilvl="3">
-      <w:startOverride w:val="1"/>
-    </w:lvlOverride>
-    <w:lvlOverride w:ilvl="4">
-      <w:startOverride w:val="1"/>
-    </w:lvlOverride>
-    <w:lvlOverride w:ilvl="5">
-      <w:startOverride w:val="1"/>
-    </w:lvlOverride>
-    <w:lvlOverride w:ilvl="6">
-      <w:startOverride w:val="1"/>
-    </w:lvlOverride>
-    <w:lvlOverride w:ilvl="7">
-      <w:startOverride w:val="1"/>
-    </w:lvlOverride>
-    <w:lvlOverride w:ilvl="8">
-      <w:startOverride w:val="1"/>
-    </w:lvlOverride>
   </w:num>
 </w:numbering>
 </file>

</xml_diff>

<commit_message>
updates terminology using the domain model
</commit_message>
<xml_diff>
--- a/UseCases.docx
+++ b/UseCases.docx
@@ -550,7 +550,21 @@
           <w:sz w:val="24"/>
           <w:szCs w:val="24"/>
         </w:rPr>
-        <w:t>Ο γυμναστής επιλέγει τη κατηγορία άσκησης που θέλει να ανεβάσει το αντίστοιχο βίντεο.</w:t>
+        <w:t>Ο γυμναστής επιλέγει τη</w:t>
+      </w:r>
+      <w:r>
+        <w:rPr>
+          <w:sz w:val="24"/>
+          <w:szCs w:val="24"/>
+        </w:rPr>
+        <w:t>ν</w:t>
+      </w:r>
+      <w:r>
+        <w:rPr>
+          <w:sz w:val="24"/>
+          <w:szCs w:val="24"/>
+        </w:rPr>
+        <w:t xml:space="preserve"> κατηγορία άσκησης που θέλει να ανεβάσει το αντίστοιχο βίντεο.</w:t>
       </w:r>
     </w:p>
     <w:p>
@@ -1362,10 +1376,7 @@
         <w:t xml:space="preserve">Το σύστημα προωθεί την αίτηση του χρήστη σε ένα </w:t>
       </w:r>
       <w:r>
-        <w:rPr>
-          <w:lang w:val="en-US"/>
-        </w:rPr>
-        <w:t>admin</w:t>
+        <w:t>διαχειριστή</w:t>
       </w:r>
       <w:r>
         <w:t>.</w:t>
@@ -1670,221 +1681,203 @@
         <w:t xml:space="preserve">Ο </w:t>
       </w:r>
       <w:r>
+        <w:t>διαχειριστής</w:t>
+      </w:r>
+      <w:r>
+        <w:t xml:space="preserve"> επιλέγει να δει τη λίστα με τους χρήστες, των οποίων η διαδικασία πιστοποίησης εκκρεμεί.</w:t>
+      </w:r>
+    </w:p>
+    <w:p>
+      <w:pPr>
+        <w:pStyle w:val="a5"/>
+        <w:numPr>
+          <w:ilvl w:val="0"/>
+          <w:numId w:val="6"/>
+        </w:numPr>
+        <w:spacing w:line="256" w:lineRule="auto"/>
+      </w:pPr>
+      <w:r>
+        <w:t xml:space="preserve">Το σύστημα του εμφανίζει μία λίστα με το </w:t>
+      </w:r>
+      <w:r>
         <w:rPr>
           <w:lang w:val="en-US"/>
         </w:rPr>
+        <w:t>username</w:t>
+      </w:r>
+      <w:r>
+        <w:t xml:space="preserve"> κάθε χρήστη.</w:t>
+      </w:r>
+    </w:p>
+    <w:p>
+      <w:pPr>
+        <w:pStyle w:val="a5"/>
+        <w:numPr>
+          <w:ilvl w:val="0"/>
+          <w:numId w:val="6"/>
+        </w:numPr>
+        <w:spacing w:line="256" w:lineRule="auto"/>
+      </w:pPr>
+      <w:r>
+        <w:t xml:space="preserve">Ο </w:t>
+      </w:r>
+      <w:r>
+        <w:t>διαχειριστής</w:t>
+      </w:r>
+      <w:r>
+        <w:t xml:space="preserve"> επιλέγει ένα αίτημα.</w:t>
+      </w:r>
+    </w:p>
+    <w:p>
+      <w:pPr>
+        <w:pStyle w:val="a5"/>
+        <w:numPr>
+          <w:ilvl w:val="0"/>
+          <w:numId w:val="6"/>
+        </w:numPr>
+        <w:spacing w:line="256" w:lineRule="auto"/>
+      </w:pPr>
+      <w:r>
+        <w:t>Το σύστημα του εμφανίζει τα αρχεία που έχει αποστείλει ο χρήστης.</w:t>
+      </w:r>
+    </w:p>
+    <w:p>
+      <w:pPr>
+        <w:pStyle w:val="a5"/>
+        <w:numPr>
+          <w:ilvl w:val="0"/>
+          <w:numId w:val="6"/>
+        </w:numPr>
+        <w:spacing w:line="256" w:lineRule="auto"/>
+      </w:pPr>
+      <w:r>
+        <w:t xml:space="preserve">Ο </w:t>
+      </w:r>
+      <w:r>
+        <w:t>διαχειριστής</w:t>
+      </w:r>
+      <w:r>
+        <w:t xml:space="preserve"> αποδέχεται τα πιστοποιητικά.</w:t>
+      </w:r>
+    </w:p>
+    <w:p>
+      <w:pPr>
+        <w:pStyle w:val="a5"/>
+        <w:numPr>
+          <w:ilvl w:val="0"/>
+          <w:numId w:val="6"/>
+        </w:numPr>
+        <w:spacing w:line="256" w:lineRule="auto"/>
+      </w:pPr>
+      <w:r>
+        <w:t>Το σύστημα καταχωρεί τον χρήστη ως «Πιστοποιημένο γυμναστή».</w:t>
+      </w:r>
+    </w:p>
+    <w:p>
+      <w:pPr>
+        <w:pStyle w:val="2"/>
+      </w:pPr>
+      <w:r>
+        <w:t>Εναλλακτική ροή 1</w:t>
+      </w:r>
+    </w:p>
+    <w:p>
+      <w:pPr>
+        <w:pStyle w:val="a5"/>
+        <w:ind w:left="1440" w:hanging="720"/>
+      </w:pPr>
+      <w:r>
+        <w:t>5.1</w:t>
+      </w:r>
+      <w:r>
+        <w:t xml:space="preserve"> </w:t>
+      </w:r>
+      <w:r>
+        <w:t xml:space="preserve">Ο </w:t>
+      </w:r>
+      <w:r>
+        <w:t>διαχειριστής</w:t>
+      </w:r>
+      <w:r>
+        <w:t xml:space="preserve"> απορρίπτει τα πιστοποιητικά.</w:t>
+      </w:r>
+    </w:p>
+    <w:p>
+      <w:pPr>
+        <w:ind w:left="1440" w:hanging="720"/>
+      </w:pPr>
+      <w:r>
+        <w:t>5.2</w:t>
+      </w:r>
+      <w:r>
+        <w:t xml:space="preserve"> </w:t>
+      </w:r>
+      <w:r>
+        <w:t xml:space="preserve">Το σύστημα εμφανίζει στον </w:t>
+      </w:r>
+      <w:r>
+        <w:rPr>
+          <w:lang w:val="en-US"/>
+        </w:rPr>
         <w:t>admin</w:t>
       </w:r>
       <w:r>
-        <w:t xml:space="preserve"> επιλέγει να δει τη λίστα με τους χρήστες, των οποίων η διαδικασία πιστοποίησης εκκρεμεί.</w:t>
-      </w:r>
-    </w:p>
-    <w:p>
-      <w:pPr>
-        <w:pStyle w:val="a5"/>
-        <w:numPr>
-          <w:ilvl w:val="0"/>
-          <w:numId w:val="6"/>
-        </w:numPr>
-        <w:spacing w:line="256" w:lineRule="auto"/>
-      </w:pPr>
-      <w:r>
-        <w:t xml:space="preserve">Το σύστημα του εμφανίζει μία λίστα με το </w:t>
+        <w:t xml:space="preserve"> την οθόνη «</w:t>
       </w:r>
       <w:r>
         <w:rPr>
           <w:lang w:val="en-US"/>
         </w:rPr>
-        <w:t>username</w:t>
-      </w:r>
-      <w:r>
-        <w:t xml:space="preserve"> κάθε χρήστη.</w:t>
-      </w:r>
-    </w:p>
-    <w:p>
-      <w:pPr>
-        <w:pStyle w:val="a5"/>
-        <w:numPr>
-          <w:ilvl w:val="0"/>
-          <w:numId w:val="6"/>
-        </w:numPr>
-        <w:spacing w:line="256" w:lineRule="auto"/>
-      </w:pPr>
+        <w:t>Give</w:t>
+      </w:r>
+      <w:r>
+        <w:t xml:space="preserve"> </w:t>
+      </w:r>
+      <w:r>
+        <w:rPr>
+          <w:lang w:val="en-US"/>
+        </w:rPr>
+        <w:t>feedback</w:t>
+      </w:r>
+      <w:r>
+        <w:t>».</w:t>
+      </w:r>
+    </w:p>
+    <w:p>
+      <w:pPr>
+        <w:ind w:left="1440" w:hanging="720"/>
+      </w:pPr>
+      <w:r>
+        <w:t>5.3</w:t>
+      </w:r>
+      <w:r>
+        <w:t xml:space="preserve"> </w:t>
+      </w:r>
       <w:r>
         <w:t xml:space="preserve">Ο </w:t>
       </w:r>
       <w:r>
-        <w:rPr>
-          <w:lang w:val="en-US"/>
-        </w:rPr>
-        <w:t>admin</w:t>
-      </w:r>
-      <w:r>
-        <w:t xml:space="preserve"> επιλέγει ένα αίτημα.</w:t>
-      </w:r>
-    </w:p>
-    <w:p>
-      <w:pPr>
-        <w:pStyle w:val="a5"/>
-        <w:numPr>
-          <w:ilvl w:val="0"/>
-          <w:numId w:val="6"/>
-        </w:numPr>
-        <w:spacing w:line="256" w:lineRule="auto"/>
-      </w:pPr>
-      <w:r>
-        <w:t>Το σύστημα του εμφανίζει τα αρχεία που έχει αποστείλει ο χρήστης.</w:t>
-      </w:r>
-    </w:p>
-    <w:p>
-      <w:pPr>
-        <w:pStyle w:val="a5"/>
-        <w:numPr>
-          <w:ilvl w:val="0"/>
-          <w:numId w:val="6"/>
-        </w:numPr>
-        <w:spacing w:line="256" w:lineRule="auto"/>
-      </w:pPr>
-      <w:r>
-        <w:t xml:space="preserve">Ο </w:t>
-      </w:r>
-      <w:r>
-        <w:rPr>
-          <w:lang w:val="en-US"/>
-        </w:rPr>
-        <w:t>admin</w:t>
-      </w:r>
-      <w:r>
-        <w:t xml:space="preserve"> αποδέχεται τα πιστοποιητικά.</w:t>
-      </w:r>
-    </w:p>
-    <w:p>
-      <w:pPr>
-        <w:pStyle w:val="a5"/>
-        <w:numPr>
-          <w:ilvl w:val="0"/>
-          <w:numId w:val="6"/>
-        </w:numPr>
-        <w:spacing w:line="256" w:lineRule="auto"/>
-      </w:pPr>
-      <w:r>
-        <w:t>Το σύστημα καταχωρεί τον χρήστη ως «Πιστοποιημένο γυμναστή».</w:t>
-      </w:r>
-    </w:p>
-    <w:p>
-      <w:pPr>
-        <w:pStyle w:val="2"/>
-      </w:pPr>
-      <w:r>
-        <w:t>Εναλλακτική ροή 1</w:t>
-      </w:r>
-    </w:p>
-    <w:p>
-      <w:pPr>
-        <w:pStyle w:val="a5"/>
-        <w:ind w:left="1440" w:hanging="720"/>
-      </w:pPr>
-      <w:r>
-        <w:t>5.1</w:t>
+        <w:t>διαχειριστής</w:t>
+      </w:r>
+      <w:r>
+        <w:t xml:space="preserve"> γράφει τους λόγους για τους απέρριψε την αίτηση.</w:t>
+      </w:r>
+    </w:p>
+    <w:p>
+      <w:pPr>
+        <w:ind w:firstLine="720"/>
+      </w:pPr>
+      <w:r>
+        <w:t>5.4</w:t>
       </w:r>
       <w:r>
         <w:t xml:space="preserve"> </w:t>
       </w:r>
       <w:r>
-        <w:t xml:space="preserve">Ο </w:t>
-      </w:r>
-      <w:r>
-        <w:rPr>
-          <w:lang w:val="en-US"/>
-        </w:rPr>
-        <w:t>admin</w:t>
-      </w:r>
-      <w:r>
-        <w:t xml:space="preserve"> απορρίπτει τα πιστοποιητικά.</w:t>
-      </w:r>
-    </w:p>
-    <w:p>
-      <w:pPr>
-        <w:ind w:left="1440" w:hanging="720"/>
-      </w:pPr>
-      <w:r>
-        <w:t>5.2</w:t>
-      </w:r>
-      <w:r>
-        <w:t xml:space="preserve"> </w:t>
-      </w:r>
-      <w:r>
-        <w:t xml:space="preserve">Το σύστημα εμφανίζει στον </w:t>
-      </w:r>
-      <w:r>
-        <w:rPr>
-          <w:lang w:val="en-US"/>
-        </w:rPr>
-        <w:t>admin</w:t>
-      </w:r>
-      <w:r>
-        <w:t xml:space="preserve"> την οθόνη «</w:t>
-      </w:r>
-      <w:r>
-        <w:rPr>
-          <w:lang w:val="en-US"/>
-        </w:rPr>
-        <w:t>Give</w:t>
-      </w:r>
-      <w:r>
-        <w:t xml:space="preserve"> </w:t>
-      </w:r>
-      <w:r>
-        <w:rPr>
-          <w:lang w:val="en-US"/>
-        </w:rPr>
-        <w:t>feedback</w:t>
-      </w:r>
-      <w:r>
-        <w:t>».</w:t>
-      </w:r>
-    </w:p>
-    <w:p>
-      <w:pPr>
-        <w:ind w:left="1440" w:hanging="720"/>
-      </w:pPr>
-      <w:r>
-        <w:t>5.3</w:t>
-      </w:r>
-      <w:r>
-        <w:t xml:space="preserve"> </w:t>
-      </w:r>
-      <w:r>
-        <w:t xml:space="preserve">Ο </w:t>
-      </w:r>
-      <w:r>
-        <w:rPr>
-          <w:lang w:val="en-US"/>
-        </w:rPr>
-        <w:t>admin</w:t>
-      </w:r>
-      <w:r>
-        <w:t xml:space="preserve"> γράφει τους λόγους για τους απέρριψε την αίτηση.</w:t>
-      </w:r>
-    </w:p>
-    <w:p>
-      <w:pPr>
-        <w:ind w:firstLine="720"/>
-      </w:pPr>
-      <w:r>
-        <w:t>5.4</w:t>
-      </w:r>
-      <w:r>
-        <w:t xml:space="preserve"> </w:t>
-      </w:r>
-      <w:r>
         <w:t xml:space="preserve">Το σύστημα αποθηκεύει το κείμενο του </w:t>
       </w:r>
       <w:r>
-        <w:rPr>
-          <w:lang w:val="en-US"/>
-        </w:rPr>
-        <w:t>admin</w:t>
+        <w:t>διαχειριστή</w:t>
       </w:r>
       <w:r>
         <w:t>.</w:t>
@@ -1962,19 +1955,89 @@
         <w:spacing w:line="256" w:lineRule="auto"/>
       </w:pPr>
       <w:r>
-        <w:t xml:space="preserve">Το σύστημα εμφανίζει τη λίστα με όλα τα </w:t>
+        <w:t>Το σύστημα εμφανίζει τη λίστα με όλες τις αναφορές</w:t>
+      </w:r>
+      <w:r>
+        <w:t xml:space="preserve"> </w:t>
+      </w:r>
+      <w:r>
+        <w:t>και ο διαχειριστής επιλέγει να αξιολογήσει ένα από αυτά.</w:t>
+      </w:r>
+    </w:p>
+    <w:p>
+      <w:pPr>
+        <w:pStyle w:val="a5"/>
+        <w:numPr>
+          <w:ilvl w:val="0"/>
+          <w:numId w:val="7"/>
+        </w:numPr>
+        <w:spacing w:line="256" w:lineRule="auto"/>
+      </w:pPr>
+      <w:r>
+        <w:t>Ο διαχειριστής ελέγχει το βίντεο και βλέπει τα σχόλια της αναφοράς.</w:t>
+      </w:r>
+    </w:p>
+    <w:p>
+      <w:pPr>
+        <w:pStyle w:val="a5"/>
+        <w:numPr>
+          <w:ilvl w:val="0"/>
+          <w:numId w:val="7"/>
+        </w:numPr>
+        <w:spacing w:line="256" w:lineRule="auto"/>
+      </w:pPr>
+      <w:r>
+        <w:t xml:space="preserve">Ο διαχειριστής επιβεβαιώνει ότι παραβιάζει τους κανόνες της εφαρμογής, επιλέγει  στο σύστημα τη κατηγορία  της παραβίασης (π.χ. </w:t>
       </w:r>
       <w:r>
         <w:rPr>
           <w:lang w:val="en-US"/>
         </w:rPr>
-        <w:t>report</w:t>
+        <w:t>offensive</w:t>
       </w:r>
       <w:r>
         <w:t xml:space="preserve"> </w:t>
       </w:r>
       <w:r>
-        <w:t>και ο διαχειριστής επιλέγει να αξιολογήσει ένα από αυτά.</w:t>
+        <w:rPr>
+          <w:lang w:val="en-US"/>
+        </w:rPr>
+        <w:t>language</w:t>
+      </w:r>
+      <w:r>
+        <w:t xml:space="preserve">) και ορίζει το βαθμό της παραβίασης </w:t>
+      </w:r>
+      <w:proofErr w:type="gramStart"/>
+      <w:r>
+        <w:t>( 1</w:t>
+      </w:r>
+      <w:proofErr w:type="gramEnd"/>
+      <w:r>
+        <w:rPr>
+          <w:vertAlign w:val="superscript"/>
+        </w:rPr>
+        <w:t>ος</w:t>
+      </w:r>
+      <w:r>
+        <w:t>, 2</w:t>
+      </w:r>
+      <w:r>
+        <w:rPr>
+          <w:vertAlign w:val="superscript"/>
+        </w:rPr>
+        <w:t>ος</w:t>
+      </w:r>
+      <w:r>
+        <w:t xml:space="preserve"> ή 3</w:t>
+      </w:r>
+      <w:r>
+        <w:rPr>
+          <w:vertAlign w:val="superscript"/>
+        </w:rPr>
+        <w:t>ος</w:t>
+      </w:r>
+      <w:r>
+        <w:t xml:space="preserve"> ).</w:t>
       </w:r>
     </w:p>
     <w:p>
@@ -1987,16 +2050,13 @@
         <w:spacing w:line="256" w:lineRule="auto"/>
       </w:pPr>
       <w:r>
-        <w:t xml:space="preserve">Ο διαχειριστής ελέγχει το βίντεο και βλέπει τα σχόλια του </w:t>
-      </w:r>
-      <w:r>
-        <w:rPr>
-          <w:lang w:val="en-US"/>
-        </w:rPr>
-        <w:t>report</w:t>
-      </w:r>
-      <w:r>
-        <w:t>.</w:t>
+        <w:t xml:space="preserve">Το σύστημα διαγράφει το βίντεο στο οποίο </w:t>
+      </w:r>
+      <w:r>
+        <w:t>έγινε</w:t>
+      </w:r>
+      <w:r>
+        <w:t xml:space="preserve"> η αναφορά.</w:t>
       </w:r>
     </w:p>
     <w:p>
@@ -2009,107 +2069,7 @@
         <w:spacing w:line="256" w:lineRule="auto"/>
       </w:pPr>
       <w:r>
-        <w:t xml:space="preserve">Ο </w:t>
-      </w:r>
-      <w:r>
-        <w:t>διαχειριστής</w:t>
-      </w:r>
-      <w:r>
-        <w:t xml:space="preserve"> επιβεβαιώνει ότι παραβιάζει τους κανόνες της εφαρμογής, επιλέγει  στο σύστημα τη κατηγορία  της παραβίασης (π.χ. </w:t>
-      </w:r>
-      <w:r>
-        <w:rPr>
-          <w:lang w:val="en-US"/>
-        </w:rPr>
-        <w:t>offensive</w:t>
-      </w:r>
-      <w:r>
-        <w:t xml:space="preserve"> </w:t>
-      </w:r>
-      <w:r>
-        <w:rPr>
-          <w:lang w:val="en-US"/>
-        </w:rPr>
-        <w:t>language</w:t>
-      </w:r>
-      <w:r>
-        <w:t xml:space="preserve">) και ορίζει το βαθμό της παραβίασης </w:t>
-      </w:r>
-      <w:proofErr w:type="gramStart"/>
-      <w:r>
-        <w:t>( 1</w:t>
-      </w:r>
-      <w:proofErr w:type="gramEnd"/>
-      <w:r>
-        <w:rPr>
-          <w:vertAlign w:val="superscript"/>
-        </w:rPr>
-        <w:t>ος</w:t>
-      </w:r>
-      <w:r>
-        <w:t>, 2</w:t>
-      </w:r>
-      <w:r>
-        <w:rPr>
-          <w:vertAlign w:val="superscript"/>
-        </w:rPr>
-        <w:t>ος</w:t>
-      </w:r>
-      <w:r>
-        <w:t xml:space="preserve"> ή 3</w:t>
-      </w:r>
-      <w:r>
-        <w:rPr>
-          <w:vertAlign w:val="superscript"/>
-        </w:rPr>
-        <w:t>ος</w:t>
-      </w:r>
-      <w:r>
-        <w:t xml:space="preserve"> ).</w:t>
-      </w:r>
-    </w:p>
-    <w:p>
-      <w:pPr>
-        <w:pStyle w:val="a5"/>
-        <w:numPr>
-          <w:ilvl w:val="0"/>
-          <w:numId w:val="7"/>
-        </w:numPr>
-        <w:spacing w:line="256" w:lineRule="auto"/>
-      </w:pPr>
-      <w:r>
-        <w:t xml:space="preserve">Το σύστημα διαγράφει το βίντεο στο οποίο αναφέρεται το </w:t>
-      </w:r>
-      <w:r>
-        <w:rPr>
-          <w:lang w:val="en-US"/>
-        </w:rPr>
-        <w:t>report</w:t>
-      </w:r>
-      <w:r>
-        <w:t>.</w:t>
-      </w:r>
-    </w:p>
-    <w:p>
-      <w:pPr>
-        <w:pStyle w:val="a5"/>
-        <w:numPr>
-          <w:ilvl w:val="0"/>
-          <w:numId w:val="7"/>
-        </w:numPr>
-        <w:spacing w:line="256" w:lineRule="auto"/>
-      </w:pPr>
-      <w:r>
-        <w:t xml:space="preserve">Το σύστημα διαγράφει το </w:t>
-      </w:r>
-      <w:r>
-        <w:rPr>
-          <w:lang w:val="en-US"/>
-        </w:rPr>
-        <w:t>report</w:t>
-      </w:r>
-      <w:r>
-        <w:t xml:space="preserve"> και ανανεώνει τη λίστα.</w:t>
+        <w:t>Το σύστημα διαγράφει την αναφορά και ανανεώνει τη λίστα.</w:t>
       </w:r>
     </w:p>
     <w:p>
@@ -2125,50 +2085,23 @@
         <w:pStyle w:val="a5"/>
       </w:pPr>
       <w:r>
-        <w:t xml:space="preserve">3.1. Ο διαχειριστής απορρίπτει το </w:t>
-      </w:r>
-      <w:r>
-        <w:rPr>
-          <w:lang w:val="en-US"/>
-        </w:rPr>
-        <w:t>report</w:t>
-      </w:r>
-      <w:r>
-        <w:t>.</w:t>
-      </w:r>
-    </w:p>
-    <w:p>
-      <w:pPr>
-        <w:pStyle w:val="a5"/>
-      </w:pPr>
-      <w:r>
-        <w:t xml:space="preserve">3.2. Το σύστημα στέλνει μήνυμα τους κανόνες της εφαρμογής ως ενημέρωση σε αυτόν που έκανε το </w:t>
-      </w:r>
-      <w:r>
-        <w:rPr>
-          <w:lang w:val="en-US"/>
-        </w:rPr>
-        <w:t>report</w:t>
-      </w:r>
-      <w:r>
-        <w:t>.</w:t>
-      </w:r>
-    </w:p>
-    <w:p>
-      <w:pPr>
-        <w:pStyle w:val="a5"/>
-      </w:pPr>
-      <w:r>
-        <w:t xml:space="preserve">3.3. Το σύστημα διαγράφει το </w:t>
-      </w:r>
-      <w:r>
-        <w:rPr>
-          <w:lang w:val="en-US"/>
-        </w:rPr>
-        <w:t>report</w:t>
-      </w:r>
-      <w:r>
-        <w:t xml:space="preserve"> και ανανεώνει τη λίστα.</w:t>
+        <w:t>3.1. Ο διαχειριστής απορρίπτει την αναφορά.</w:t>
+      </w:r>
+    </w:p>
+    <w:p>
+      <w:pPr>
+        <w:pStyle w:val="a5"/>
+      </w:pPr>
+      <w:r>
+        <w:t>3.2. Το σύστημα στέλνει μήνυμα τους κανόνες της εφαρμογής ως ενημέρωση σε αυτόν που έκανε την αναφορά.</w:t>
+      </w:r>
+    </w:p>
+    <w:p>
+      <w:pPr>
+        <w:pStyle w:val="a5"/>
+      </w:pPr>
+      <w:r>
+        <w:t>3.3. Το σύστημα διαγράφει την αναφορά και ανανεώνει τη λίστα.</w:t>
       </w:r>
     </w:p>
     <w:p>
@@ -2189,13 +2122,7 @@
         <w:ind w:firstLine="720"/>
       </w:pPr>
       <w:r>
-        <w:t>4.1. Ο διαχει</w:t>
-      </w:r>
-      <w:r>
-        <w:t>ριστ</w:t>
-      </w:r>
-      <w:r>
-        <w:t xml:space="preserve">ής επιλέγει ότι είναι τρίτου βαθμού η παραβίαση και το σύστημα </w:t>
+        <w:t xml:space="preserve">4.1. Ο διαχειριστής επιλέγει ότι είναι τρίτου βαθμού η παραβίαση και το σύστημα </w:t>
       </w:r>
       <w:r>
         <w:tab/>
@@ -2207,16 +2134,7 @@
         <w:pStyle w:val="a5"/>
       </w:pPr>
       <w:r>
-        <w:t xml:space="preserve">4.2. Το σύστημα διαγράφει το </w:t>
-      </w:r>
-      <w:r>
-        <w:rPr>
-          <w:lang w:val="en-US"/>
-        </w:rPr>
-        <w:t>report</w:t>
-      </w:r>
-      <w:r>
-        <w:t xml:space="preserve"> και ανανεώνει τη λίστα.</w:t>
+        <w:t>4.2. Το σύστημα διαγράφει την αναφορά και ανανεώνει τη λίστα.</w:t>
       </w:r>
     </w:p>
     <w:p/>
@@ -2233,13 +2151,7 @@
         <w:ind w:left="720"/>
       </w:pPr>
       <w:r>
-        <w:t xml:space="preserve">4.1. Ο διαχειριστής επιλέγει </w:t>
-      </w:r>
-      <w:r>
-        <w:t>ότι</w:t>
-      </w:r>
-      <w:r>
-        <w:t xml:space="preserve"> είναι πρώτου ή δεύτερου βαθμού η παραβίαση και το σύστημα αποθηκεύει τα στοιχεία του λογαριασμού που ανέβασε το βίντεο. Σε περίπτωση που  επαναλάβει την ίδια ή παρόμοια παραβίαση έχει τις  ανάλογες επιπτώσεις.</w:t>
+        <w:t>4.1. Ο διαχειριστής επιλέγει ότι είναι πρώτου ή δεύτερου βαθμού η παραβίαση και το σύστημα αποθηκεύει τα στοιχεία του λογαριασμού που ανέβασε το βίντεο. Σε περίπτωση που  επαναλάβει την ίδια ή παρόμοια παραβίαση έχει τις  ανάλογες επιπτώσεις.</w:t>
       </w:r>
     </w:p>
     <w:p>
@@ -2256,16 +2168,7 @@
         <w:pStyle w:val="a5"/>
       </w:pPr>
       <w:r>
-        <w:t xml:space="preserve">4.3. Το σύστημα διαγράφει το </w:t>
-      </w:r>
-      <w:r>
-        <w:rPr>
-          <w:lang w:val="en-US"/>
-        </w:rPr>
-        <w:t>report</w:t>
-      </w:r>
-      <w:r>
-        <w:t xml:space="preserve"> και ανανεώνει τη λίστα.</w:t>
+        <w:t>4.3. Το σύστημα διαγράφει την αναφορά και ανανεώνει τη λίστα.</w:t>
       </w:r>
     </w:p>
     <w:p>
@@ -2295,6 +2198,7 @@
         <w:t xml:space="preserve"> (Βασίλης)</w:t>
       </w:r>
     </w:p>
+    <w:p/>
     <w:p>
       <w:pPr>
         <w:pStyle w:val="a5"/>
@@ -2345,7 +2249,7 @@
         <w:spacing w:line="256" w:lineRule="auto"/>
       </w:pPr>
       <w:r>
-        <w:t>Ο χρήστης εισάγει τα ζητούμενα στοιχεία και τα υποβάλει.</w:t>
+        <w:t>Ο αθλητής εισάγει τα ζητούμενα στοιχεία και τα υποβάλει.</w:t>
       </w:r>
     </w:p>
     <w:p>
@@ -2371,7 +2275,7 @@
         <w:spacing w:line="256" w:lineRule="auto"/>
       </w:pPr>
       <w:r>
-        <w:t>Ο χρήστης αποδέχεται το πρόγραμμα.</w:t>
+        <w:t>Ο αθλητής αποδέχεται το πρόγραμμα.</w:t>
       </w:r>
     </w:p>
     <w:p>
@@ -2384,7 +2288,7 @@
         <w:spacing w:line="256" w:lineRule="auto"/>
       </w:pPr>
       <w:r>
-        <w:t>Το σύστημα εμφανίζει την οθόνη «Προφίλ χρήστη»</w:t>
+        <w:t>Το σύστημα εμφανίζει την οθόνη «Προφίλ χρήστη».</w:t>
       </w:r>
     </w:p>
     <w:p>
@@ -2400,7 +2304,7 @@
         <w:ind w:firstLine="720"/>
       </w:pPr>
       <w:r>
-        <w:t>4.1 Ο χρήστης απορρίπτει το προτεινόμενο πρόγραμμα.</w:t>
+        <w:t>4.1 Ο αθλητής απορρίπτει το προτεινόμενο πρόγραμμα.</w:t>
       </w:r>
     </w:p>
     <w:p>
@@ -2416,7 +2320,7 @@
         <w:ind w:firstLine="720"/>
       </w:pPr>
       <w:r>
-        <w:t>4.3 Ο χρήστης υποβάλλει το σχόλιό του και το σύστημα στέλνει το σχόλιο στον προπονητή που πρότεινε το πρόγραμμα αυτό.</w:t>
+        <w:t>4.3 Ο αθλητής υποβάλλει το σχόλιό του και το σύστημα στέλνει το σχόλιο στον προπονητή που πρότεινε το πρόγραμμα αυτό.</w:t>
       </w:r>
     </w:p>
     <w:p>
@@ -2463,6 +2367,7 @@
         <w:t xml:space="preserve"> (Βασίλης)</w:t>
       </w:r>
     </w:p>
+    <w:p/>
     <w:p>
       <w:pPr>
         <w:pStyle w:val="a5"/>
@@ -2473,7 +2378,7 @@
         <w:spacing w:line="256" w:lineRule="auto"/>
       </w:pPr>
       <w:r>
-        <w:t>Ο χρήστης επιλέγει το είδος της προπόνησης που θέλει να ξεκινήσει.</w:t>
+        <w:t>Ο αθλητής επιλέγει το είδος της προπόνησης που θέλει να ξεκινήσει.</w:t>
       </w:r>
     </w:p>
     <w:p>
@@ -2499,7 +2404,7 @@
         <w:spacing w:line="256" w:lineRule="auto"/>
       </w:pPr>
       <w:r>
-        <w:t>Ο χρήστης επιλέγει την άσκηση που θα εκτελέσει, οπότε το σύστημα του εμφανίζει αριθμό επαναλήψεων, σετ και πόσα κιλά είχε χρησιμοποιήσει στη προηγούμενη προπόνησή του.</w:t>
+        <w:t>Ο αθλητής επιλέγει την άσκηση που θα εκτελέσει, οπότε το σύστημα του εμφανίζει αριθμό επαναλήψεων, σετ και πόσα κιλά είχε χρησιμοποιήσει στη προηγούμενη προπόνησή του.</w:t>
       </w:r>
     </w:p>
     <w:p>
@@ -2512,7 +2417,7 @@
         <w:spacing w:line="256" w:lineRule="auto"/>
       </w:pPr>
       <w:r>
-        <w:t>Ο χρήστης μπορεί να επιλέξει να αυξήσει τα κιλά τα οποία θα χρησιμοποιήσει και αποθηκεύει την επιλογή του.</w:t>
+        <w:t>Ο αθλητής μπορεί να επιλέξει να αυξήσει τα κιλά τα οποία θα χρησιμοποιήσει και αποθηκεύει την επιλογή του.</w:t>
       </w:r>
     </w:p>
     <w:p>
@@ -2525,7 +2430,7 @@
         <w:spacing w:line="256" w:lineRule="auto"/>
       </w:pPr>
       <w:r>
-        <w:t>Ο χρήστης επιλέγει στο σύστημα ότι είναι έτοιμος να ξεκινήσει την άσκηση.</w:t>
+        <w:t>Ο αθλητής επιλέγει στο σύστημα ότι είναι έτοιμος να ξεκινήσει την άσκηση.</w:t>
       </w:r>
     </w:p>
     <w:p>
@@ -2538,7 +2443,7 @@
         <w:spacing w:line="256" w:lineRule="auto"/>
       </w:pPr>
       <w:r>
-        <w:t>Ο χρήστης ολοκληρώνει την άσκηση και το σύστημα καταγράφει τον χρόνο που απαιτήθηκε για την ολοκλήρωσή της.</w:t>
+        <w:t>Ο αθλητής ολοκληρώνει την άσκηση και το σύστημα καταγράφει τον χρόνο που απαιτήθηκε για την ολοκλήρωσή της.</w:t>
       </w:r>
     </w:p>
     <w:p>
@@ -2564,7 +2469,7 @@
         <w:spacing w:line="256" w:lineRule="auto"/>
       </w:pPr>
       <w:r>
-        <w:t>Ο χρήστης επιλέγει ολοκλήρωση της προπόνησης και το σύστημα εμφανίζει γραφήματα των μέχρι τώρα προπονήσεών του χρήστη, με τους χρόνους κάθε άσκησης και τα κιλά που χρησιμοποίησε.</w:t>
+        <w:t>Ο αθλητής επιλέγει ολοκλήρωση της προπόνησης και το σύστημα εμφανίζει γραφήματα των μέχρι τώρα προπονήσεών του αθλητή, με τους χρόνους κάθε άσκησης και τα κιλά που χρησιμοποίησε.</w:t>
       </w:r>
     </w:p>
     <w:p>
@@ -2580,13 +2485,7 @@
         <w:ind w:firstLine="720"/>
       </w:pPr>
       <w:r>
-        <w:t xml:space="preserve">2.1 Το σύστημα εντοπίζει ότι ο χρήστης δεν έχει επιλέξει κάποιο πρόγραμμα και εμφανίζει κατάλληλο μήνυμα, με τη δυνατότητα ανακατεύθυνσης στην οθόνη </w:t>
-      </w:r>
-      <w:r>
-        <w:t xml:space="preserve">που δίνεται η δυνατότητα για </w:t>
-      </w:r>
-      <w:r>
-        <w:t>«Επιλογή Προγράμματος».</w:t>
+        <w:t>2.1 Το σύστημα εντοπίζει ότι ο αθλητής δεν έχει επιλέξει κάποιο πρόγραμμα και εμφανίζει κατάλληλο μήνυμα, με τη δυνατότητα ανακατεύθυνσης στην οθόνη που δίνεται η δυνατότητα για «Επιλογή Προγράμματος».</w:t>
       </w:r>
     </w:p>
     <w:p>
@@ -2594,7 +2493,7 @@
         <w:ind w:firstLine="720"/>
       </w:pPr>
       <w:r>
-        <w:t>2.2 Ο χρήστης επιλέγει την ανακατεύθυνση ή κλείνει το μήνυμα.</w:t>
+        <w:t>2.2 Ο αθλητής επιλέγει την ανακατεύθυνση ή κλείνει το μήνυμα.</w:t>
       </w:r>
     </w:p>
     <w:p>
@@ -2610,7 +2509,7 @@
         <w:ind w:firstLine="720"/>
       </w:pPr>
       <w:r>
-        <w:t>5.1 Ο χρήστης επιλέγει να δει βίντεο, με την τεχνική της άσκησης.</w:t>
+        <w:t>5.1 Ο αθλητής επιλέγει να δει βίντεο, με την τεχνική της άσκησης.</w:t>
       </w:r>
     </w:p>
     <w:p>
@@ -2626,15 +2525,19 @@
         <w:ind w:firstLine="720"/>
       </w:pPr>
       <w:r>
-        <w:t>5.3 Ο χρήστης βλέπει το βίντεο και μόλις αυτό τελειώσει το βαθμολογεί ή το βλέπει ξανά.</w:t>
+        <w:t>5.3 Ο αθλητής βλέπει το βίντεο και μόλις αυτό τελειώσει το βαθμολογεί ή το βλέπει ξανά.</w:t>
       </w:r>
     </w:p>
     <w:p>
       <w:pPr>
         <w:ind w:firstLine="720"/>
-      </w:pPr>
-      <w:r>
-        <w:t>5.4 Ο χρήστης έχει τη δυνατότητα να επιστρέψει στο πρόγραμμά του ή να παρακολουθήσει άλλο βίντεο για την ίδια άσκηση, εφόσον αυτό είναι διαθέσιμο.</w:t>
+        <w:rPr>
+          <w:sz w:val="20"/>
+          <w:szCs w:val="20"/>
+        </w:rPr>
+      </w:pPr>
+      <w:r>
+        <w:t>5.4 Ο αθλητής έχει τη δυνατότητα να επιστρέψει στο πρόγραμμά του ή να παρακολουθήσει άλλο βίντεο για την ίδια άσκηση, εφόσον αυτό είναι διαθέσιμο.</w:t>
       </w:r>
     </w:p>
     <w:p>
@@ -3014,10 +2917,7 @@
       </w:pPr>
       <w:r>
         <w:lastRenderedPageBreak/>
-        <w:t>Βασική ροή «Είσοδος στην κατάταξη διαγωνισμού»</w:t>
-      </w:r>
-      <w:r>
-        <w:t xml:space="preserve"> (Άρης)</w:t>
+        <w:t>Βασική ροή «Είσοδος στην κατάταξη διαγωνισμού» (Άρης)</w:t>
       </w:r>
     </w:p>
     <w:p>
@@ -4298,10 +4198,10 @@
       </w:pPr>
     </w:lvl>
   </w:abstractNum>
-  <w:num w:numId="1" w16cid:durableId="1669864009">
+  <w:num w:numId="1">
     <w:abstractNumId w:val="8"/>
   </w:num>
-  <w:num w:numId="2" w16cid:durableId="1413358394">
+  <w:num w:numId="2">
     <w:abstractNumId w:val="4"/>
     <w:lvlOverride w:ilvl="0">
       <w:startOverride w:val="1"/>
@@ -4331,7 +4231,7 @@
       <w:startOverride w:val="1"/>
     </w:lvlOverride>
   </w:num>
-  <w:num w:numId="3" w16cid:durableId="519246581">
+  <w:num w:numId="3">
     <w:abstractNumId w:val="7"/>
     <w:lvlOverride w:ilvl="0">
       <w:startOverride w:val="1"/>
@@ -4361,7 +4261,7 @@
       <w:startOverride w:val="1"/>
     </w:lvlOverride>
   </w:num>
-  <w:num w:numId="4" w16cid:durableId="1101293584">
+  <w:num w:numId="4">
     <w:abstractNumId w:val="10"/>
     <w:lvlOverride w:ilvl="0">
       <w:startOverride w:val="1"/>
@@ -4391,7 +4291,7 @@
       <w:startOverride w:val="1"/>
     </w:lvlOverride>
   </w:num>
-  <w:num w:numId="5" w16cid:durableId="810512984">
+  <w:num w:numId="5">
     <w:abstractNumId w:val="2"/>
     <w:lvlOverride w:ilvl="0">
       <w:startOverride w:val="1"/>
@@ -4421,7 +4321,7 @@
       <w:startOverride w:val="1"/>
     </w:lvlOverride>
   </w:num>
-  <w:num w:numId="6" w16cid:durableId="1022709758">
+  <w:num w:numId="6">
     <w:abstractNumId w:val="9"/>
     <w:lvlOverride w:ilvl="0">
       <w:startOverride w:val="1"/>
@@ -4451,7 +4351,7 @@
       <w:startOverride w:val="1"/>
     </w:lvlOverride>
   </w:num>
-  <w:num w:numId="7" w16cid:durableId="689769089">
+  <w:num w:numId="7">
     <w:abstractNumId w:val="3"/>
     <w:lvlOverride w:ilvl="0">
       <w:startOverride w:val="1"/>
@@ -4481,7 +4381,7 @@
       <w:startOverride w:val="1"/>
     </w:lvlOverride>
   </w:num>
-  <w:num w:numId="8" w16cid:durableId="1137455751">
+  <w:num w:numId="8">
     <w:abstractNumId w:val="1"/>
     <w:lvlOverride w:ilvl="0">
       <w:startOverride w:val="1"/>
@@ -4511,7 +4411,7 @@
       <w:startOverride w:val="1"/>
     </w:lvlOverride>
   </w:num>
-  <w:num w:numId="9" w16cid:durableId="539588352">
+  <w:num w:numId="9">
     <w:abstractNumId w:val="5"/>
     <w:lvlOverride w:ilvl="0">
       <w:startOverride w:val="1"/>
@@ -4541,10 +4441,10 @@
       <w:startOverride w:val="1"/>
     </w:lvlOverride>
   </w:num>
-  <w:num w:numId="10" w16cid:durableId="2023312452">
+  <w:num w:numId="10">
     <w:abstractNumId w:val="6"/>
   </w:num>
-  <w:num w:numId="11" w16cid:durableId="86536526">
+  <w:num w:numId="11">
     <w:abstractNumId w:val="0"/>
   </w:num>
 </w:numbering>

</xml_diff>

<commit_message>
Updates use case diagram and includes the visual paradigm project
</commit_message>
<xml_diff>
--- a/UseCases.docx
+++ b/UseCases.docx
@@ -441,7 +441,7 @@
           <w:iCs/>
           <w:color w:val="404040" w:themeColor="text1" w:themeTint="BF"/>
         </w:rPr>
-        <w:t>, ώστε να εξοικειωθούμε με το εργαλείο που διδαχτήκαμε.</w:t>
+        <w:t>, ώστε να εξοικειωθούμε με το εργαλείο που διδαχτήκαμε</w:t>
       </w:r>
     </w:p>
     <w:p>
@@ -452,22 +452,50 @@
       </w:pPr>
       <w:r>
         <w:rPr>
+          <w:rStyle w:val="1Char"/>
+          <w:lang w:val="en-GB"/>
+        </w:rPr>
+        <w:lastRenderedPageBreak/>
+        <w:t>Use</w:t>
+      </w:r>
+      <w:r>
+        <w:rPr>
+          <w:rStyle w:val="1Char"/>
+        </w:rPr>
+        <w:t xml:space="preserve"> </w:t>
+      </w:r>
+      <w:r>
+        <w:rPr>
+          <w:rStyle w:val="1Char"/>
+          <w:lang w:val="en-GB"/>
+        </w:rPr>
+        <w:t>case</w:t>
+      </w:r>
+      <w:r>
+        <w:rPr>
+          <w:rStyle w:val="1Char"/>
+        </w:rPr>
+        <w:t xml:space="preserve"> </w:t>
+      </w:r>
+      <w:r>
+        <w:rPr>
+          <w:rStyle w:val="1Char"/>
+          <w:lang w:val="en-GB"/>
+        </w:rPr>
+        <w:t>diagram</w:t>
+      </w:r>
+      <w:r>
+        <w:br w:type="textWrapping" w:clear="all"/>
+      </w:r>
+      <w:r>
+        <w:rPr>
           <w:noProof/>
         </w:rPr>
-        <w:lastRenderedPageBreak/>
         <w:drawing>
-          <wp:anchor distT="0" distB="0" distL="114300" distR="114300" simplePos="0" relativeHeight="251659264" behindDoc="0" locked="0" layoutInCell="1" allowOverlap="1" wp14:anchorId="58714AC3" wp14:editId="28CAF5AD">
-            <wp:simplePos x="0" y="0"/>
-            <wp:positionH relativeFrom="margin">
-              <wp:align>right</wp:align>
-            </wp:positionH>
-            <wp:positionV relativeFrom="paragraph">
-              <wp:posOffset>579</wp:posOffset>
-            </wp:positionV>
-            <wp:extent cx="4691270" cy="4741505"/>
-            <wp:effectExtent l="0" t="0" r="0" b="2540"/>
-            <wp:wrapSquare wrapText="bothSides"/>
-            <wp:docPr id="3" name="Εικόνα 3"/>
+          <wp:inline distT="0" distB="0" distL="0" distR="0" wp14:anchorId="7FB4F062" wp14:editId="2DFE6B7B">
+            <wp:extent cx="8863330" cy="4394835"/>
+            <wp:effectExtent l="0" t="0" r="0" b="5715"/>
+            <wp:docPr id="1" name="Εικόνα 1"/>
             <wp:cNvGraphicFramePr>
               <a:graphicFrameLocks xmlns:a="http://schemas.openxmlformats.org/drawingml/2006/main" noChangeAspect="1"/>
             </wp:cNvGraphicFramePr>
@@ -475,12 +503,10 @@
               <a:graphicData uri="http://schemas.openxmlformats.org/drawingml/2006/picture">
                 <pic:pic xmlns:pic="http://schemas.openxmlformats.org/drawingml/2006/picture">
                   <pic:nvPicPr>
-                    <pic:cNvPr id="0" name="Picture 5"/>
-                    <pic:cNvPicPr>
-                      <a:picLocks noChangeAspect="1" noChangeArrowheads="1"/>
-                    </pic:cNvPicPr>
+                    <pic:cNvPr id="1" name="Εικόνα 1"/>
+                    <pic:cNvPicPr/>
                   </pic:nvPicPr>
-                  <pic:blipFill>
+                  <pic:blipFill rotWithShape="1">
                     <a:blip r:embed="rId10">
                       <a:extLst>
                         <a:ext uri="{28A0092B-C50C-407E-A947-70E740481C1C}">
@@ -489,71 +515,41 @@
                       </a:extLst>
                     </a:blip>
                     <a:srcRect/>
-                    <a:stretch>
-                      <a:fillRect/>
-                    </a:stretch>
+                    <a:stretch/>
                   </pic:blipFill>
                   <pic:spPr bwMode="auto">
                     <a:xfrm>
                       <a:off x="0" y="0"/>
-                      <a:ext cx="4691270" cy="4741505"/>
+                      <a:ext cx="8863330" cy="4394835"/>
                     </a:xfrm>
                     <a:prstGeom prst="rect">
                       <a:avLst/>
                     </a:prstGeom>
-                    <a:noFill/>
                     <a:ln>
                       <a:noFill/>
                     </a:ln>
+                    <a:extLst>
+                      <a:ext uri="{53640926-AAD7-44D8-BBD7-CCE9431645EC}">
+                        <a14:shadowObscured xmlns:a14="http://schemas.microsoft.com/office/drawing/2010/main"/>
+                      </a:ext>
+                    </a:extLst>
                   </pic:spPr>
                 </pic:pic>
               </a:graphicData>
             </a:graphic>
-          </wp:anchor>
+          </wp:inline>
         </w:drawing>
       </w:r>
       <w:r>
-        <w:tab/>
-      </w:r>
-      <w:r>
-        <w:rPr>
-          <w:rStyle w:val="1Char"/>
-          <w:lang w:val="en-GB"/>
-        </w:rPr>
-        <w:t>Use</w:t>
-      </w:r>
-      <w:r>
-        <w:rPr>
-          <w:rStyle w:val="1Char"/>
-        </w:rPr>
-        <w:t xml:space="preserve"> </w:t>
-      </w:r>
-      <w:r>
-        <w:rPr>
-          <w:rStyle w:val="1Char"/>
-          <w:lang w:val="en-GB"/>
-        </w:rPr>
-        <w:t>case</w:t>
-      </w:r>
-      <w:r>
-        <w:rPr>
-          <w:rStyle w:val="1Char"/>
-        </w:rPr>
-        <w:t xml:space="preserve"> </w:t>
-      </w:r>
-      <w:r>
-        <w:rPr>
-          <w:rStyle w:val="1Char"/>
-          <w:lang w:val="en-GB"/>
-        </w:rPr>
-        <w:t>diagram</w:t>
-      </w:r>
-      <w:r>
         <w:br w:type="textWrapping" w:clear="all"/>
       </w:r>
-      <w:r>
-        <w:br w:type="textWrapping" w:clear="all"/>
-      </w:r>
+    </w:p>
+    <w:p>
+      <w:pPr>
+        <w:tabs>
+          <w:tab w:val="center" w:pos="2276"/>
+        </w:tabs>
+      </w:pPr>
       <w:r>
         <w:t>*</w:t>
       </w:r>
@@ -5069,6 +5065,7 @@
   <w:style w:type="character" w:default="1" w:styleId="a0">
     <w:name w:val="Default Paragraph Font"/>
     <w:uiPriority w:val="1"/>
+    <w:semiHidden/>
     <w:unhideWhenUsed/>
   </w:style>
   <w:style w:type="table" w:default="1" w:styleId="a1">

</xml_diff>

<commit_message>
green use cases in the diagram
</commit_message>
<xml_diff>
--- a/UseCases.docx
+++ b/UseCases.docx
@@ -26,12 +26,14 @@
       <w:pPr>
         <w:pStyle w:val="a4"/>
       </w:pPr>
+      <w:proofErr w:type="spellStart"/>
       <w:r>
         <w:rPr>
           <w:lang w:val="en-US"/>
         </w:rPr>
         <w:t>GymBuddy</w:t>
       </w:r>
+      <w:proofErr w:type="spellEnd"/>
     </w:p>
     <w:p>
       <w:r>
@@ -266,6 +268,7 @@
         </w:rPr>
         <w:t xml:space="preserve">μας αναπτύσσεται στο </w:t>
       </w:r>
+      <w:proofErr w:type="spellStart"/>
       <w:r>
         <w:rPr>
           <w:i/>
@@ -275,6 +278,7 @@
         </w:rPr>
         <w:t>Github</w:t>
       </w:r>
+      <w:proofErr w:type="spellEnd"/>
       <w:r>
         <w:rPr>
           <w:i/>
@@ -492,8 +496,8 @@
           <w:noProof/>
         </w:rPr>
         <w:drawing>
-          <wp:inline distT="0" distB="0" distL="0" distR="0" wp14:anchorId="7FB4F062" wp14:editId="2DFE6B7B">
-            <wp:extent cx="8863330" cy="4394835"/>
+          <wp:inline distT="0" distB="0" distL="0" distR="0" wp14:anchorId="5FCB5A4D" wp14:editId="7BEDD4C6">
+            <wp:extent cx="8863330" cy="4318635"/>
             <wp:effectExtent l="0" t="0" r="0" b="5715"/>
             <wp:docPr id="1" name="Εικόνα 1"/>
             <wp:cNvGraphicFramePr>
@@ -503,36 +507,23 @@
               <a:graphicData uri="http://schemas.openxmlformats.org/drawingml/2006/picture">
                 <pic:pic xmlns:pic="http://schemas.openxmlformats.org/drawingml/2006/picture">
                   <pic:nvPicPr>
-                    <pic:cNvPr id="1" name="Εικόνα 1"/>
+                    <pic:cNvPr id="1" name=""/>
                     <pic:cNvPicPr/>
                   </pic:nvPicPr>
-                  <pic:blipFill rotWithShape="1">
-                    <a:blip r:embed="rId10">
-                      <a:extLst>
-                        <a:ext uri="{28A0092B-C50C-407E-A947-70E740481C1C}">
-                          <a14:useLocalDpi xmlns:a14="http://schemas.microsoft.com/office/drawing/2010/main" val="0"/>
-                        </a:ext>
-                      </a:extLst>
-                    </a:blip>
-                    <a:srcRect/>
-                    <a:stretch/>
+                  <pic:blipFill>
+                    <a:blip r:embed="rId10"/>
+                    <a:stretch>
+                      <a:fillRect/>
+                    </a:stretch>
                   </pic:blipFill>
-                  <pic:spPr bwMode="auto">
+                  <pic:spPr>
                     <a:xfrm>
                       <a:off x="0" y="0"/>
-                      <a:ext cx="8863330" cy="4394835"/>
+                      <a:ext cx="8863330" cy="4318635"/>
                     </a:xfrm>
                     <a:prstGeom prst="rect">
                       <a:avLst/>
                     </a:prstGeom>
-                    <a:ln>
-                      <a:noFill/>
-                    </a:ln>
-                    <a:extLst>
-                      <a:ext uri="{53640926-AAD7-44D8-BBD7-CCE9431645EC}">
-                        <a14:shadowObscured xmlns:a14="http://schemas.microsoft.com/office/drawing/2010/main"/>
-                      </a:ext>
-                    </a:extLst>
                   </pic:spPr>
                 </pic:pic>
               </a:graphicData>
@@ -2141,8 +2132,13 @@
         <w:t>language</w:t>
       </w:r>
       <w:r>
-        <w:t>) και ορίζει το βαθμό της παραβίασης ( 1</w:t>
-      </w:r>
+        <w:t xml:space="preserve">) και ορίζει το βαθμό της παραβίασης </w:t>
+      </w:r>
+      <w:proofErr w:type="gramStart"/>
+      <w:r>
+        <w:t>( 1</w:t>
+      </w:r>
+      <w:proofErr w:type="gramEnd"/>
       <w:r>
         <w:rPr>
           <w:vertAlign w:val="superscript"/>
@@ -3145,8 +3141,13 @@
         <w:spacing w:line="259" w:lineRule="auto"/>
       </w:pPr>
       <w:r>
-        <w:t>Ο αθλητής κάνει upload</w:t>
-      </w:r>
+        <w:t xml:space="preserve">Ο αθλητής κάνει </w:t>
+      </w:r>
+      <w:proofErr w:type="spellStart"/>
+      <w:r>
+        <w:t>upload</w:t>
+      </w:r>
+      <w:proofErr w:type="spellEnd"/>
       <w:r>
         <w:t xml:space="preserve"> </w:t>
       </w:r>
@@ -4368,10 +4369,10 @@
       </w:pPr>
     </w:lvl>
   </w:abstractNum>
-  <w:num w:numId="1" w16cid:durableId="279844447">
+  <w:num w:numId="1">
     <w:abstractNumId w:val="8"/>
   </w:num>
-  <w:num w:numId="2" w16cid:durableId="1474833640">
+  <w:num w:numId="2">
     <w:abstractNumId w:val="4"/>
     <w:lvlOverride w:ilvl="0">
       <w:startOverride w:val="1"/>
@@ -4401,7 +4402,7 @@
       <w:startOverride w:val="1"/>
     </w:lvlOverride>
   </w:num>
-  <w:num w:numId="3" w16cid:durableId="2008243766">
+  <w:num w:numId="3">
     <w:abstractNumId w:val="7"/>
     <w:lvlOverride w:ilvl="0">
       <w:startOverride w:val="1"/>
@@ -4431,7 +4432,7 @@
       <w:startOverride w:val="1"/>
     </w:lvlOverride>
   </w:num>
-  <w:num w:numId="4" w16cid:durableId="1001128955">
+  <w:num w:numId="4">
     <w:abstractNumId w:val="10"/>
     <w:lvlOverride w:ilvl="0">
       <w:startOverride w:val="1"/>
@@ -4461,7 +4462,7 @@
       <w:startOverride w:val="1"/>
     </w:lvlOverride>
   </w:num>
-  <w:num w:numId="5" w16cid:durableId="2043238369">
+  <w:num w:numId="5">
     <w:abstractNumId w:val="2"/>
     <w:lvlOverride w:ilvl="0">
       <w:startOverride w:val="1"/>
@@ -4491,7 +4492,7 @@
       <w:startOverride w:val="1"/>
     </w:lvlOverride>
   </w:num>
-  <w:num w:numId="6" w16cid:durableId="1556239038">
+  <w:num w:numId="6">
     <w:abstractNumId w:val="9"/>
     <w:lvlOverride w:ilvl="0">
       <w:startOverride w:val="1"/>
@@ -4521,7 +4522,7 @@
       <w:startOverride w:val="1"/>
     </w:lvlOverride>
   </w:num>
-  <w:num w:numId="7" w16cid:durableId="161817106">
+  <w:num w:numId="7">
     <w:abstractNumId w:val="3"/>
     <w:lvlOverride w:ilvl="0">
       <w:startOverride w:val="1"/>
@@ -4551,7 +4552,7 @@
       <w:startOverride w:val="1"/>
     </w:lvlOverride>
   </w:num>
-  <w:num w:numId="8" w16cid:durableId="1007946312">
+  <w:num w:numId="8">
     <w:abstractNumId w:val="1"/>
     <w:lvlOverride w:ilvl="0">
       <w:startOverride w:val="1"/>
@@ -4581,7 +4582,7 @@
       <w:startOverride w:val="1"/>
     </w:lvlOverride>
   </w:num>
-  <w:num w:numId="9" w16cid:durableId="1582062010">
+  <w:num w:numId="9">
     <w:abstractNumId w:val="5"/>
     <w:lvlOverride w:ilvl="0">
       <w:startOverride w:val="1"/>
@@ -4611,10 +4612,10 @@
       <w:startOverride w:val="1"/>
     </w:lvlOverride>
   </w:num>
-  <w:num w:numId="10" w16cid:durableId="1362244086">
+  <w:num w:numId="10">
     <w:abstractNumId w:val="6"/>
   </w:num>
-  <w:num w:numId="11" w16cid:durableId="440534411">
+  <w:num w:numId="11">
     <w:abstractNumId w:val="0"/>
   </w:num>
 </w:numbering>

</xml_diff>